<commit_message>
Testing email address update
</commit_message>
<xml_diff>
--- a/Planning/Email-Stuff.docx
+++ b/Planning/Email-Stuff.docx
@@ -1,6 +1,6 @@
 
 <file path=word/document.xml><?xml version="1.0" encoding="utf-8"?>
-<w:document xmlns:wpc="http://schemas.microsoft.com/office/word/2010/wordprocessingCanvas" xmlns:mc="http://schemas.openxmlformats.org/markup-compatibility/2006" xmlns:o="urn:schemas-microsoft-com:office:office" xmlns:r="http://schemas.openxmlformats.org/officeDocument/2006/relationships" xmlns:m="http://schemas.openxmlformats.org/officeDocument/2006/math" xmlns:v="urn:schemas-microsoft-com:vml" xmlns:wp14="http://schemas.microsoft.com/office/word/2010/wordprocessingDrawing" xmlns:wp="http://schemas.openxmlformats.org/drawingml/2006/wordprocessingDrawing" xmlns:w10="urn:schemas-microsoft-com:office:word" xmlns:w="http://schemas.openxmlformats.org/wordprocessingml/2006/main" xmlns:w14="http://schemas.microsoft.com/office/word/2010/wordml" xmlns:w15="http://schemas.microsoft.com/office/word/2012/wordml" xmlns:wpg="http://schemas.microsoft.com/office/word/2010/wordprocessingGroup" xmlns:wpi="http://schemas.microsoft.com/office/word/2010/wordprocessingInk" xmlns:wne="http://schemas.microsoft.com/office/word/2006/wordml" xmlns:wps="http://schemas.microsoft.com/office/word/2010/wordprocessingShape" mc:Ignorable="w14 w15 wp14">
+<w:document xmlns:wpc="http://schemas.microsoft.com/office/word/2010/wordprocessingCanvas" xmlns:cx="http://schemas.microsoft.com/office/drawing/2014/chartex" xmlns:cx1="http://schemas.microsoft.com/office/drawing/2015/9/8/chartex" xmlns:cx2="http://schemas.microsoft.com/office/drawing/2015/10/21/chartex" xmlns:cx3="http://schemas.microsoft.com/office/drawing/2016/5/9/chartex" xmlns:cx4="http://schemas.microsoft.com/office/drawing/2016/5/10/chartex" xmlns:cx5="http://schemas.microsoft.com/office/drawing/2016/5/11/chartex" xmlns:mc="http://schemas.openxmlformats.org/markup-compatibility/2006" xmlns:o="urn:schemas-microsoft-com:office:office" xmlns:r="http://schemas.openxmlformats.org/officeDocument/2006/relationships" xmlns:m="http://schemas.openxmlformats.org/officeDocument/2006/math" xmlns:v="urn:schemas-microsoft-com:vml" xmlns:wp14="http://schemas.microsoft.com/office/word/2010/wordprocessingDrawing" xmlns:wp="http://schemas.openxmlformats.org/drawingml/2006/wordprocessingDrawing" xmlns:w10="urn:schemas-microsoft-com:office:word" xmlns:w="http://schemas.openxmlformats.org/wordprocessingml/2006/main" xmlns:w14="http://schemas.microsoft.com/office/word/2010/wordml" xmlns:w15="http://schemas.microsoft.com/office/word/2012/wordml" xmlns:w16se="http://schemas.microsoft.com/office/word/2015/wordml/symex" xmlns:wpg="http://schemas.microsoft.com/office/word/2010/wordprocessingGroup" xmlns:wpi="http://schemas.microsoft.com/office/word/2010/wordprocessingInk" xmlns:wne="http://schemas.microsoft.com/office/word/2006/wordml" xmlns:wps="http://schemas.microsoft.com/office/word/2010/wordprocessingShape" mc:Ignorable="w14 w15 w16se wp14">
   <w:body>
     <w:p>
       <w:r>
@@ -99,6 +99,23 @@
       <w:r>
         <w:t>2degrees, telecommunications</w:t>
       </w:r>
+      <w:r>
+        <w:t xml:space="preserve"> - </w:t>
+      </w:r>
+      <w:hyperlink r:id="rId5" w:history="1">
+        <w:r>
+          <w:rPr>
+            <w:rStyle w:val="Hyperlink"/>
+          </w:rPr>
+          <w:t>cory.moran@2degreesmobile.co.nz</w:t>
+        </w:r>
+      </w:hyperlink>
+      <w:r>
+        <w:t xml:space="preserve">; </w:t>
+      </w:r>
+      <w:r>
+        <w:t>National Sales Manager</w:t>
+      </w:r>
     </w:p>
     <w:p>
       <w:pPr>
@@ -111,6 +128,20 @@
       <w:r>
         <w:t xml:space="preserve">Spark New Zealand </w:t>
       </w:r>
+      <w:r>
+        <w:t xml:space="preserve">- </w:t>
+      </w:r>
+      <w:hyperlink r:id="rId6" w:history="1">
+        <w:r>
+          <w:rPr>
+            <w:rStyle w:val="Hyperlink"/>
+          </w:rPr>
+          <w:t>joe.mccollum@spark.co.nz</w:t>
+        </w:r>
+      </w:hyperlink>
+      <w:r>
+        <w:t>; group HR Director</w:t>
+      </w:r>
     </w:p>
     <w:p>
       <w:pPr>
@@ -167,115 +198,104 @@
         </w:numPr>
       </w:pPr>
       <w:r>
-        <w:t xml:space="preserve">SLI Systems, </w:t>
-      </w:r>
+        <w:t>SLI Systems, eCommerce solutions, search engines</w:t>
+      </w:r>
+    </w:p>
+    <w:p>
+      <w:pPr>
+        <w:pStyle w:val="ListParagraph"/>
+        <w:numPr>
+          <w:ilvl w:val="0"/>
+          <w:numId w:val="1"/>
+        </w:numPr>
+      </w:pPr>
       <w:proofErr w:type="spellStart"/>
       <w:r>
-        <w:t>eCommerce</w:t>
+        <w:t>Snakk</w:t>
       </w:r>
       <w:proofErr w:type="spellEnd"/>
       <w:r>
-        <w:t xml:space="preserve"> solutions, sea</w:t>
+        <w:t xml:space="preserve"> Media, advertising software</w:t>
+      </w:r>
+    </w:p>
+    <w:p>
+      <w:pPr>
+        <w:pStyle w:val="ListParagraph"/>
+        <w:numPr>
+          <w:ilvl w:val="0"/>
+          <w:numId w:val="1"/>
+        </w:numPr>
+      </w:pPr>
+      <w:r>
+        <w:t>Vend, retail software</w:t>
+      </w:r>
+    </w:p>
+    <w:p>
+      <w:pPr>
+        <w:pStyle w:val="ListParagraph"/>
+        <w:numPr>
+          <w:ilvl w:val="0"/>
+          <w:numId w:val="1"/>
+        </w:numPr>
+      </w:pPr>
+      <w:r>
+        <w:t>Vista Group, cinema industry software</w:t>
+      </w:r>
+    </w:p>
+    <w:p>
+      <w:pPr>
+        <w:pStyle w:val="ListParagraph"/>
+        <w:numPr>
+          <w:ilvl w:val="0"/>
+          <w:numId w:val="1"/>
+        </w:numPr>
+      </w:pPr>
+      <w:proofErr w:type="spellStart"/>
+      <w:r>
+        <w:t>Xero</w:t>
+      </w:r>
+      <w:proofErr w:type="spellEnd"/>
+      <w:r>
+        <w:t>, accounting software</w:t>
+      </w:r>
+    </w:p>
+    <w:p>
+      <w:pPr>
+        <w:pStyle w:val="ListParagraph"/>
+        <w:numPr>
+          <w:ilvl w:val="0"/>
+          <w:numId w:val="1"/>
+        </w:numPr>
+      </w:pPr>
+      <w:r>
+        <w:t>IAG (New Zealand) Ltd</w:t>
+      </w:r>
+    </w:p>
+    <w:p>
+      <w:pPr>
+        <w:pStyle w:val="ListParagraph"/>
+        <w:numPr>
+          <w:ilvl w:val="0"/>
+          <w:numId w:val="1"/>
+        </w:numPr>
+      </w:pPr>
+      <w:r>
+        <w:t>KPMG Ltd</w:t>
+      </w:r>
+    </w:p>
+    <w:p>
+      <w:pPr>
+        <w:pStyle w:val="ListParagraph"/>
+        <w:numPr>
+          <w:ilvl w:val="0"/>
+          <w:numId w:val="1"/>
+        </w:numPr>
+      </w:pPr>
+      <w:r>
+        <w:t>Warehouse group (and financial services)</w:t>
       </w:r>
       <w:bookmarkStart w:id="0" w:name="_GoBack"/>
       <w:bookmarkEnd w:id="0"/>
-      <w:r>
-        <w:t>rch engines</w:t>
-      </w:r>
-    </w:p>
-    <w:p>
-      <w:pPr>
-        <w:pStyle w:val="ListParagraph"/>
-        <w:numPr>
-          <w:ilvl w:val="0"/>
-          <w:numId w:val="1"/>
-        </w:numPr>
-      </w:pPr>
-      <w:proofErr w:type="spellStart"/>
-      <w:r>
-        <w:t>Snakk</w:t>
-      </w:r>
-      <w:proofErr w:type="spellEnd"/>
-      <w:r>
-        <w:t xml:space="preserve"> Media, advertising software</w:t>
-      </w:r>
-    </w:p>
-    <w:p>
-      <w:pPr>
-        <w:pStyle w:val="ListParagraph"/>
-        <w:numPr>
-          <w:ilvl w:val="0"/>
-          <w:numId w:val="1"/>
-        </w:numPr>
-      </w:pPr>
-      <w:r>
-        <w:t>Vend, retail software</w:t>
-      </w:r>
-    </w:p>
-    <w:p>
-      <w:pPr>
-        <w:pStyle w:val="ListParagraph"/>
-        <w:numPr>
-          <w:ilvl w:val="0"/>
-          <w:numId w:val="1"/>
-        </w:numPr>
-      </w:pPr>
-      <w:r>
-        <w:t>Vista Group, cinema industry software</w:t>
-      </w:r>
-    </w:p>
-    <w:p>
-      <w:pPr>
-        <w:pStyle w:val="ListParagraph"/>
-        <w:numPr>
-          <w:ilvl w:val="0"/>
-          <w:numId w:val="1"/>
-        </w:numPr>
-      </w:pPr>
-      <w:proofErr w:type="spellStart"/>
-      <w:r>
-        <w:t>Xero</w:t>
-      </w:r>
-      <w:proofErr w:type="spellEnd"/>
-      <w:r>
-        <w:t>, accounting software</w:t>
-      </w:r>
-    </w:p>
-    <w:p>
-      <w:pPr>
-        <w:pStyle w:val="ListParagraph"/>
-        <w:numPr>
-          <w:ilvl w:val="0"/>
-          <w:numId w:val="1"/>
-        </w:numPr>
-      </w:pPr>
-      <w:r>
-        <w:t>IAG (New Zealand) Ltd</w:t>
-      </w:r>
-    </w:p>
-    <w:p>
-      <w:pPr>
-        <w:pStyle w:val="ListParagraph"/>
-        <w:numPr>
-          <w:ilvl w:val="0"/>
-          <w:numId w:val="1"/>
-        </w:numPr>
-      </w:pPr>
-      <w:r>
-        <w:t>KPMG Ltd</w:t>
-      </w:r>
-    </w:p>
-    <w:p>
-      <w:pPr>
-        <w:pStyle w:val="ListParagraph"/>
-        <w:numPr>
-          <w:ilvl w:val="0"/>
-          <w:numId w:val="1"/>
-        </w:numPr>
-      </w:pPr>
-      <w:r>
-        <w:t>Warehouse group (and financial services)</w:t>
-      </w:r>
     </w:p>
     <w:p>
       <w:pPr>
@@ -301,8 +321,8 @@
 </file>
 
 <file path=word/numbering.xml><?xml version="1.0" encoding="utf-8"?>
-<w:numbering xmlns:wpc="http://schemas.microsoft.com/office/word/2010/wordprocessingCanvas" xmlns:mc="http://schemas.openxmlformats.org/markup-compatibility/2006" xmlns:o="urn:schemas-microsoft-com:office:office" xmlns:r="http://schemas.openxmlformats.org/officeDocument/2006/relationships" xmlns:m="http://schemas.openxmlformats.org/officeDocument/2006/math" xmlns:v="urn:schemas-microsoft-com:vml" xmlns:wp14="http://schemas.microsoft.com/office/word/2010/wordprocessingDrawing" xmlns:wp="http://schemas.openxmlformats.org/drawingml/2006/wordprocessingDrawing" xmlns:w10="urn:schemas-microsoft-com:office:word" xmlns:w="http://schemas.openxmlformats.org/wordprocessingml/2006/main" xmlns:w14="http://schemas.microsoft.com/office/word/2010/wordml" xmlns:w15="http://schemas.microsoft.com/office/word/2012/wordml" xmlns:wpg="http://schemas.microsoft.com/office/word/2010/wordprocessingGroup" xmlns:wpi="http://schemas.microsoft.com/office/word/2010/wordprocessingInk" xmlns:wne="http://schemas.microsoft.com/office/word/2006/wordml" xmlns:wps="http://schemas.microsoft.com/office/word/2010/wordprocessingShape" mc:Ignorable="w14 w15 wp14">
-  <w:abstractNum w:abstractNumId="0">
+<w:numbering xmlns:wpc="http://schemas.microsoft.com/office/word/2010/wordprocessingCanvas" xmlns:cx="http://schemas.microsoft.com/office/drawing/2014/chartex" xmlns:cx1="http://schemas.microsoft.com/office/drawing/2015/9/8/chartex" xmlns:cx2="http://schemas.microsoft.com/office/drawing/2015/10/21/chartex" xmlns:cx3="http://schemas.microsoft.com/office/drawing/2016/5/9/chartex" xmlns:cx4="http://schemas.microsoft.com/office/drawing/2016/5/10/chartex" xmlns:cx5="http://schemas.microsoft.com/office/drawing/2016/5/11/chartex" xmlns:mc="http://schemas.openxmlformats.org/markup-compatibility/2006" xmlns:o="urn:schemas-microsoft-com:office:office" xmlns:r="http://schemas.openxmlformats.org/officeDocument/2006/relationships" xmlns:m="http://schemas.openxmlformats.org/officeDocument/2006/math" xmlns:v="urn:schemas-microsoft-com:vml" xmlns:wp14="http://schemas.microsoft.com/office/word/2010/wordprocessingDrawing" xmlns:wp="http://schemas.openxmlformats.org/drawingml/2006/wordprocessingDrawing" xmlns:w10="urn:schemas-microsoft-com:office:word" xmlns:w="http://schemas.openxmlformats.org/wordprocessingml/2006/main" xmlns:w14="http://schemas.microsoft.com/office/word/2010/wordml" xmlns:w15="http://schemas.microsoft.com/office/word/2012/wordml" xmlns:w16se="http://schemas.microsoft.com/office/word/2015/wordml/symex" xmlns:wpg="http://schemas.microsoft.com/office/word/2010/wordprocessingGroup" xmlns:wpi="http://schemas.microsoft.com/office/word/2010/wordprocessingInk" xmlns:wne="http://schemas.microsoft.com/office/word/2006/wordml" xmlns:wps="http://schemas.microsoft.com/office/word/2010/wordprocessingShape" mc:Ignorable="w14 w15 w16se wp14">
+  <w:abstractNum w:abstractNumId="0" w15:restartNumberingAfterBreak="0">
     <w:nsid w:val="08AF4338"/>
     <w:multiLevelType w:val="hybridMultilevel"/>
     <w:tmpl w:val="E738E0FC"/>
@@ -422,7 +442,7 @@
 </file>
 
 <file path=word/styles.xml><?xml version="1.0" encoding="utf-8"?>
-<w:styles xmlns:mc="http://schemas.openxmlformats.org/markup-compatibility/2006" xmlns:r="http://schemas.openxmlformats.org/officeDocument/2006/relationships" xmlns:w="http://schemas.openxmlformats.org/wordprocessingml/2006/main" xmlns:w14="http://schemas.microsoft.com/office/word/2010/wordml" xmlns:w15="http://schemas.microsoft.com/office/word/2012/wordml" mc:Ignorable="w14 w15">
+<w:styles xmlns:mc="http://schemas.openxmlformats.org/markup-compatibility/2006" xmlns:r="http://schemas.openxmlformats.org/officeDocument/2006/relationships" xmlns:w="http://schemas.openxmlformats.org/wordprocessingml/2006/main" xmlns:w14="http://schemas.microsoft.com/office/word/2010/wordml" xmlns:w15="http://schemas.microsoft.com/office/word/2012/wordml" xmlns:w16se="http://schemas.microsoft.com/office/word/2015/wordml/symex" mc:Ignorable="w14 w15 w16se">
   <w:docDefaults>
     <w:rPrDefault>
       <w:rPr>
@@ -438,7 +458,7 @@
       </w:pPr>
     </w:pPrDefault>
   </w:docDefaults>
-  <w:latentStyles w:defLockedState="0" w:defUIPriority="99" w:defSemiHidden="0" w:defUnhideWhenUsed="0" w:defQFormat="0" w:count="371">
+  <w:latentStyles w:defLockedState="0" w:defUIPriority="99" w:defSemiHidden="0" w:defUnhideWhenUsed="0" w:defQFormat="0" w:count="374">
     <w:lsdException w:name="Normal" w:uiPriority="0" w:qFormat="1"/>
     <w:lsdException w:name="heading 1" w:uiPriority="9" w:qFormat="1"/>
     <w:lsdException w:name="heading 2" w:semiHidden="1" w:uiPriority="9" w:unhideWhenUsed="1" w:qFormat="1"/>
@@ -544,7 +564,6 @@
     <w:lsdException w:name="HTML Sample" w:semiHidden="1" w:unhideWhenUsed="1"/>
     <w:lsdException w:name="HTML Typewriter" w:semiHidden="1" w:unhideWhenUsed="1"/>
     <w:lsdException w:name="HTML Variable" w:semiHidden="1" w:unhideWhenUsed="1"/>
-    <w:lsdException w:name="Normal Table" w:semiHidden="1" w:unhideWhenUsed="1"/>
     <w:lsdException w:name="annotation subject" w:semiHidden="1" w:unhideWhenUsed="1"/>
     <w:lsdException w:name="No List" w:semiHidden="1" w:unhideWhenUsed="1"/>
     <w:lsdException w:name="Outline List 1" w:semiHidden="1" w:unhideWhenUsed="1"/>
@@ -589,7 +608,6 @@
     <w:lsdException w:name="Table Professional" w:semiHidden="1" w:unhideWhenUsed="1"/>
     <w:lsdException w:name="Table Subtle 1" w:semiHidden="1" w:unhideWhenUsed="1"/>
     <w:lsdException w:name="Table Subtle 2" w:semiHidden="1" w:unhideWhenUsed="1"/>
-    <w:lsdException w:name="Table Web 1" w:semiHidden="1" w:unhideWhenUsed="1"/>
     <w:lsdException w:name="Table Web 2" w:semiHidden="1" w:unhideWhenUsed="1"/>
     <w:lsdException w:name="Table Web 3" w:semiHidden="1" w:unhideWhenUsed="1"/>
     <w:lsdException w:name="Balloon Text" w:semiHidden="1" w:unhideWhenUsed="1"/>
@@ -810,6 +828,9 @@
     <w:lsdException w:name="List Table 5 Dark Accent 6" w:uiPriority="50"/>
     <w:lsdException w:name="List Table 6 Colorful Accent 6" w:uiPriority="51"/>
     <w:lsdException w:name="List Table 7 Colorful Accent 6" w:uiPriority="52"/>
+    <w:lsdException w:name="Mention" w:semiHidden="1" w:unhideWhenUsed="1"/>
+    <w:lsdException w:name="Smart Hyperlink" w:semiHidden="1" w:unhideWhenUsed="1"/>
+    <w:lsdException w:name="Hashtag" w:semiHidden="1" w:unhideWhenUsed="1"/>
   </w:latentStyles>
   <w:style w:type="paragraph" w:default="1" w:styleId="Normal">
     <w:name w:val="Normal"/>
@@ -852,6 +873,29 @@
       <w:ind w:left="720"/>
       <w:contextualSpacing/>
     </w:pPr>
+  </w:style>
+  <w:style w:type="character" w:styleId="Hyperlink">
+    <w:name w:val="Hyperlink"/>
+    <w:basedOn w:val="DefaultParagraphFont"/>
+    <w:uiPriority w:val="99"/>
+    <w:unhideWhenUsed/>
+    <w:rsid w:val="00D33214"/>
+    <w:rPr>
+      <w:color w:val="0563C1" w:themeColor="hyperlink"/>
+      <w:u w:val="single"/>
+    </w:rPr>
+  </w:style>
+  <w:style w:type="character" w:styleId="Mention">
+    <w:name w:val="Mention"/>
+    <w:basedOn w:val="DefaultParagraphFont"/>
+    <w:uiPriority w:val="99"/>
+    <w:semiHidden/>
+    <w:unhideWhenUsed/>
+    <w:rsid w:val="00D33214"/>
+    <w:rPr>
+      <w:color w:val="2B579A"/>
+      <w:shd w:val="clear" w:color="auto" w:fill="E6E6E6"/>
+    </w:rPr>
   </w:style>
 </w:styles>
 </file>

</xml_diff>

<commit_message>
Found relevant email addresses and added to the file
</commit_message>
<xml_diff>
--- a/Planning/Email-Stuff.docx
+++ b/Planning/Email-Stuff.docx
@@ -154,6 +154,20 @@
       <w:r>
         <w:t>Vodafone New Zealand</w:t>
       </w:r>
+      <w:r>
+        <w:t xml:space="preserve"> - </w:t>
+      </w:r>
+      <w:hyperlink r:id="rId7" w:history="1">
+        <w:r>
+          <w:rPr>
+            <w:rStyle w:val="Hyperlink"/>
+          </w:rPr>
+          <w:t>antony.welton@vodafone.com</w:t>
+        </w:r>
+      </w:hyperlink>
+      <w:r>
+        <w:t>; Human Resources Director</w:t>
+      </w:r>
     </w:p>
     <w:p>
       <w:pPr>
@@ -171,6 +185,12 @@
       <w:r>
         <w:t>, search engines</w:t>
       </w:r>
+      <w:r>
+        <w:t xml:space="preserve"> - </w:t>
+      </w:r>
+      <w:r>
+        <w:t>Closed</w:t>
+      </w:r>
     </w:p>
     <w:p>
       <w:pPr>
@@ -188,6 +208,23 @@
       <w:r>
         <w:t>, software</w:t>
       </w:r>
+      <w:r>
+        <w:t xml:space="preserve"> - </w:t>
+      </w:r>
+      <w:hyperlink r:id="rId8" w:history="1">
+        <w:r>
+          <w:rPr>
+            <w:rStyle w:val="Hyperlink"/>
+          </w:rPr>
+          <w:t>solutions@silverstripe.com</w:t>
+        </w:r>
+      </w:hyperlink>
+      <w:r>
+        <w:t xml:space="preserve">; </w:t>
+      </w:r>
+      <w:r>
+        <w:t>general NZ email address for sales</w:t>
+      </w:r>
     </w:p>
     <w:p>
       <w:pPr>
@@ -200,6 +237,20 @@
       <w:r>
         <w:t>SLI Systems, eCommerce solutions, search engines</w:t>
       </w:r>
+      <w:r>
+        <w:t xml:space="preserve"> - </w:t>
+      </w:r>
+      <w:hyperlink r:id="rId9" w:history="1">
+        <w:r>
+          <w:rPr>
+            <w:rStyle w:val="Hyperlink"/>
+          </w:rPr>
+          <w:t>discovery@sli-systems.com</w:t>
+        </w:r>
+      </w:hyperlink>
+      <w:r>
+        <w:t>; general email address</w:t>
+      </w:r>
     </w:p>
     <w:p>
       <w:pPr>
@@ -217,6 +268,20 @@
       <w:r>
         <w:t xml:space="preserve"> Media, advertising software</w:t>
       </w:r>
+      <w:r>
+        <w:t xml:space="preserve"> – No email address email functionality on the page at; </w:t>
+      </w:r>
+      <w:hyperlink r:id="rId10" w:history="1">
+        <w:r>
+          <w:rPr>
+            <w:rStyle w:val="Hyperlink"/>
+          </w:rPr>
+          <w:t>http://www.snakkmedia.com/contactsnakk/#block-7c8ff9e4d55e4f293a5a</w:t>
+        </w:r>
+      </w:hyperlink>
+      <w:r>
+        <w:t xml:space="preserve"> </w:t>
+      </w:r>
     </w:p>
     <w:p>
       <w:pPr>
@@ -229,6 +294,20 @@
       <w:r>
         <w:t>Vend, retail software</w:t>
       </w:r>
+      <w:r>
+        <w:t xml:space="preserve"> – No email submit email on their website at; </w:t>
+      </w:r>
+      <w:hyperlink r:id="rId11" w:history="1">
+        <w:r>
+          <w:rPr>
+            <w:rStyle w:val="Hyperlink"/>
+          </w:rPr>
+          <w:t>https://www.vendhq.com/contact</w:t>
+        </w:r>
+      </w:hyperlink>
+      <w:r>
+        <w:t xml:space="preserve"> </w:t>
+      </w:r>
     </w:p>
     <w:p>
       <w:pPr>
@@ -241,6 +320,9 @@
       <w:r>
         <w:t>Vista Group, cinema industry software</w:t>
       </w:r>
+      <w:r>
+        <w:t xml:space="preserve"> -Not emailing</w:t>
+      </w:r>
     </w:p>
     <w:p>
       <w:pPr>
@@ -258,6 +340,26 @@
       <w:r>
         <w:t>, accounting software</w:t>
       </w:r>
+      <w:r>
+        <w:t xml:space="preserve"> </w:t>
+      </w:r>
+      <w:r>
+        <w:t>–</w:t>
+      </w:r>
+      <w:r>
+        <w:t xml:space="preserve"> </w:t>
+      </w:r>
+      <w:hyperlink r:id="rId12" w:history="1">
+        <w:r>
+          <w:rPr>
+            <w:rStyle w:val="Hyperlink"/>
+          </w:rPr>
+          <w:t>rachael@xero.com</w:t>
+        </w:r>
+      </w:hyperlink>
+      <w:r>
+        <w:t>; Chief people officer (Email may not work)</w:t>
+      </w:r>
     </w:p>
     <w:p>
       <w:pPr>
@@ -268,7 +370,25 @@
         </w:numPr>
       </w:pPr>
       <w:r>
+        <w:lastRenderedPageBreak/>
         <w:t>IAG (New Zealand) Ltd</w:t>
+      </w:r>
+      <w:r>
+        <w:t xml:space="preserve"> - </w:t>
+      </w:r>
+      <w:hyperlink r:id="rId13" w:history="1">
+        <w:r>
+          <w:rPr>
+            <w:rStyle w:val="Hyperlink"/>
+          </w:rPr>
+          <w:t>martin.hunter@iag.co.nz</w:t>
+        </w:r>
+      </w:hyperlink>
+      <w:r>
+        <w:t xml:space="preserve">; </w:t>
+      </w:r>
+      <w:r>
+        <w:t>Executive General Manager Strategy, People and Reputation</w:t>
       </w:r>
     </w:p>
     <w:p>
@@ -282,6 +402,23 @@
       <w:r>
         <w:t>KPMG Ltd</w:t>
       </w:r>
+      <w:r>
+        <w:t xml:space="preserve"> -</w:t>
+      </w:r>
+      <w:r>
+        <w:t xml:space="preserve"> </w:t>
+      </w:r>
+      <w:hyperlink r:id="rId14" w:history="1">
+        <w:r>
+          <w:rPr>
+            <w:rStyle w:val="Hyperlink"/>
+          </w:rPr>
+          <w:t>https://home.kpmg.com/nz/en/home/about/offices/auckland-1.html</w:t>
+        </w:r>
+      </w:hyperlink>
+      <w:r>
+        <w:t>; Submit email online</w:t>
+      </w:r>
     </w:p>
     <w:p>
       <w:pPr>
@@ -294,8 +431,20 @@
       <w:r>
         <w:t>Warehouse group (and financial services)</w:t>
       </w:r>
-      <w:bookmarkStart w:id="0" w:name="_GoBack"/>
-      <w:bookmarkEnd w:id="0"/>
+      <w:r>
+        <w:t xml:space="preserve"> - </w:t>
+      </w:r>
+      <w:hyperlink r:id="rId15" w:history="1">
+        <w:r>
+          <w:rPr>
+            <w:rStyle w:val="Hyperlink"/>
+          </w:rPr>
+          <w:t>Matt.Bartlett@thewarehouse.co.nz</w:t>
+        </w:r>
+      </w:hyperlink>
+      <w:r>
+        <w:t>; Recruitment manager TWG.</w:t>
+      </w:r>
     </w:p>
     <w:p>
       <w:pPr>
@@ -308,6 +457,34 @@
       <w:r>
         <w:t>Vero Insurance New Zealand Ltd</w:t>
       </w:r>
+      <w:r>
+        <w:t xml:space="preserve"> </w:t>
+      </w:r>
+      <w:hyperlink r:id="rId16" w:history="1">
+        <w:r>
+          <w:rPr>
+            <w:rStyle w:val="Hyperlink"/>
+          </w:rPr>
+          <w:t>-Contact@vero.co.nz</w:t>
+        </w:r>
+      </w:hyperlink>
+      <w:r>
+        <w:t>; try:</w:t>
+      </w:r>
+      <w:r>
+        <w:t xml:space="preserve"> </w:t>
+      </w:r>
+      <w:r>
+        <w:t>c</w:t>
+      </w:r>
+      <w:r>
+        <w:t>atherine</w:t>
+      </w:r>
+      <w:r>
+        <w:t>@vero.co.nz</w:t>
+      </w:r>
+      <w:bookmarkStart w:id="0" w:name="_GoBack"/>
+      <w:bookmarkEnd w:id="0"/>
     </w:p>
     <w:p/>
     <w:sectPr>
@@ -564,6 +741,7 @@
     <w:lsdException w:name="HTML Sample" w:semiHidden="1" w:unhideWhenUsed="1"/>
     <w:lsdException w:name="HTML Typewriter" w:semiHidden="1" w:unhideWhenUsed="1"/>
     <w:lsdException w:name="HTML Variable" w:semiHidden="1" w:unhideWhenUsed="1"/>
+    <w:lsdException w:name="Normal Table" w:semiHidden="1" w:unhideWhenUsed="1"/>
     <w:lsdException w:name="annotation subject" w:semiHidden="1" w:unhideWhenUsed="1"/>
     <w:lsdException w:name="No List" w:semiHidden="1" w:unhideWhenUsed="1"/>
     <w:lsdException w:name="Outline List 1" w:semiHidden="1" w:unhideWhenUsed="1"/>
@@ -608,6 +786,7 @@
     <w:lsdException w:name="Table Professional" w:semiHidden="1" w:unhideWhenUsed="1"/>
     <w:lsdException w:name="Table Subtle 1" w:semiHidden="1" w:unhideWhenUsed="1"/>
     <w:lsdException w:name="Table Subtle 2" w:semiHidden="1" w:unhideWhenUsed="1"/>
+    <w:lsdException w:name="Table Web 1" w:semiHidden="1" w:unhideWhenUsed="1"/>
     <w:lsdException w:name="Table Web 2" w:semiHidden="1" w:unhideWhenUsed="1"/>
     <w:lsdException w:name="Table Web 3" w:semiHidden="1" w:unhideWhenUsed="1"/>
     <w:lsdException w:name="Balloon Text" w:semiHidden="1" w:unhideWhenUsed="1"/>

</xml_diff>

<commit_message>
V1.0 of letter to send to companies for feedback
</commit_message>
<xml_diff>
--- a/Planning/Email-Stuff.docx
+++ b/Planning/Email-Stuff.docx
@@ -4,33 +4,57 @@
   <w:body>
     <w:p>
       <w:r>
-        <w:t>Third year students at the U</w:t>
-      </w:r>
-      <w:r>
-        <w:t>niversity of Auckland</w:t>
-      </w:r>
-    </w:p>
-    <w:p>
-      <w:r>
-        <w:t>Entering the Microsoft Imagine C</w:t>
-      </w:r>
-      <w:r>
-        <w:t>up, a business case competition based on technology and innovation</w:t>
-      </w:r>
-    </w:p>
-    <w:p>
-      <w:r>
-        <w:t>Our solution is targeted towards businesses such as &lt;INSERT BUSINESS NAME HERE&gt; and so we hope you could give us some advice and feedback</w:t>
-      </w:r>
-    </w:p>
-    <w:p>
-      <w:r>
-        <w:t>We aim to address productivity in the workplace and methods to improve worker efficiency</w:t>
-      </w:r>
-    </w:p>
-    <w:p>
-      <w:r>
-        <w:t>Our solution would monitor which computer application is currently being used by each employee, throughout the working day. If this application were to be a web browser then the website name will also be logged.</w:t>
+        <w:t>I am a third-year student studying Computer Systems Engineering and Computer Science a</w:t>
+      </w:r>
+      <w:r>
+        <w:t>t the U</w:t>
+      </w:r>
+      <w:r>
+        <w:t xml:space="preserve">niversity of Auckland. Two other students and I are entering Microsoft Imagine Cup, a business case competition based on technology and innovation. </w:t>
+      </w:r>
+      <w:r>
+        <w:t xml:space="preserve">Our solution is targeted towards businesses such as </w:t>
+      </w:r>
+      <w:r>
+        <w:t xml:space="preserve">yours </w:t>
+      </w:r>
+      <w:r>
+        <w:t>and so we hope you could give us some advice and feedback</w:t>
+      </w:r>
+      <w:r>
+        <w:t>. Or i</w:t>
+      </w:r>
+      <w:r>
+        <w:t>f you feel like there is some</w:t>
+      </w:r>
+      <w:r>
+        <w:t>one else</w:t>
+      </w:r>
+      <w:r>
+        <w:t xml:space="preserve"> that can answer these questions better, from your business, then we would be grateful if you could </w:t>
+      </w:r>
+      <w:r>
+        <w:t>provide their email address.</w:t>
+      </w:r>
+    </w:p>
+    <w:p>
+      <w:r>
+        <w:t>We</w:t>
+      </w:r>
+      <w:r>
+        <w:t xml:space="preserve"> aim to address productivity in the workplace and methods to improve worker efficiency</w:t>
+      </w:r>
+      <w:r>
+        <w:t xml:space="preserve"> in manner that is non-intrusive for employees. </w:t>
+      </w:r>
+      <w:r>
+        <w:t xml:space="preserve">Our solution would monitor which computer application is currently being used by each employee, throughout the working day. If this application were to be a web </w:t>
+      </w:r>
+      <w:r>
+        <w:t>browser,</w:t>
+      </w:r>
+      <w:r>
+        <w:t xml:space="preserve"> then the website name will also be logged.</w:t>
       </w:r>
     </w:p>
     <w:p>
@@ -38,20 +62,30 @@
         <w:t>This</w:t>
       </w:r>
       <w:r>
-        <w:t xml:space="preserve"> data is uploaded in real time to a mobile/windows application which would allow a supervisor to see in real time what each employee is currently doing, and the time that they have spent on each application over a certain time period.</w:t>
-      </w:r>
-    </w:p>
-    <w:p>
-      <w:r>
-        <w:t>Each application / website can be added to customisable “groups” of applications, each classified as ‘productive’, ‘unproductive’, ‘distracting’ etc. The supervisor would be able to see graphs displaying the percentage of time each employee spends on these groups of applications.</w:t>
+        <w:t xml:space="preserve"> data is uploaded in real time to a mobile/windows application which would allow a supervisor to see in real time what each employee is currently doing, and the time that they have spent on each application over a certain </w:t>
+      </w:r>
+      <w:r>
+        <w:t>timeframe.</w:t>
+      </w:r>
+    </w:p>
+    <w:p>
+      <w:r>
+        <w:t xml:space="preserve">Each application / website can be added to customisable “groups” of applications, each classified as ‘productive’, ‘unproductive’, ‘distracting’ etc. </w:t>
+      </w:r>
+      <w:r>
+        <w:t xml:space="preserve">This allows the business to tailor the application to suit its needs. </w:t>
+      </w:r>
+      <w:r>
+        <w:t>The supervisor would be able to see graphs displaying the percentage of time each employee spends on these groups of applications.</w:t>
       </w:r>
       <w:r>
         <w:t xml:space="preserve"> </w:t>
       </w:r>
-    </w:p>
-    <w:p>
-      <w:r>
-        <w:t xml:space="preserve">Additionally the supervisor would be able to see trends for the entire company, </w:t>
+      <w:r>
+        <w:t>Additionally,</w:t>
+      </w:r>
+      <w:r>
+        <w:t xml:space="preserve"> the supervisor would be able to see trends for the entire company, </w:t>
       </w:r>
       <w:r>
         <w:t>such as total productivity percentages over long term periods</w:t>
@@ -59,23 +93,110 @@
       <w:r>
         <w:t>.</w:t>
       </w:r>
-    </w:p>
-    <w:p>
-      <w:r>
-        <w:t>If you could reply with partial or full responses to the following questions it would be much appreciated. If you feel like there is somebody that can answer these questions better, from your business, then we would be grateful if you could give us an email address for them.</w:t>
-      </w:r>
-    </w:p>
-    <w:p>
-      <w:r>
-        <w:t>Do you think this solution would be useful to a business such as &lt;INSERT BUSINESS HERE&gt;? Why/Why not?</w:t>
-      </w:r>
-    </w:p>
-    <w:p>
-      <w:r>
-        <w:t>What improvements do you think would make this solution more useful or desirable to a business such as &lt;INSERT BUSINESS HERE&gt;?</w:t>
-      </w:r>
-    </w:p>
-    <w:p>
+      <w:r>
+        <w:t xml:space="preserve"> This would allow them to gain an understanding of things such as which applications are the most time consuming and hence allow them to consider ways of improving th</w:t>
+      </w:r>
+      <w:r>
+        <w:t>e efficiency of the application.</w:t>
+      </w:r>
+    </w:p>
+    <w:p>
+      <w:r>
+        <w:t xml:space="preserve">We are not aiming to create </w:t>
+      </w:r>
+      <w:r>
+        <w:t xml:space="preserve">an application </w:t>
+      </w:r>
+      <w:r>
+        <w:t>that enforces</w:t>
+      </w:r>
+      <w:r>
+        <w:t xml:space="preserve"> productivity through the monitoring of the employee’</w:t>
+      </w:r>
+      <w:r>
+        <w:t>s computer usage;</w:t>
+      </w:r>
+      <w:r>
+        <w:t xml:space="preserve"> instead we hope to provide a tool which can be used to boost productivity through encouraging competition between employees. The application ultimately aims to provide a platform through which the supervisor can encourage productivity </w:t>
+      </w:r>
+      <w:r>
+        <w:t>in a way that is enjoyable, possibly through a built-in rewards system.</w:t>
+      </w:r>
+    </w:p>
+    <w:p>
+      <w:r>
+        <w:t xml:space="preserve">To help us better understand the feasibility of this idea </w:t>
+      </w:r>
+      <w:r>
+        <w:t>If you could reply with partial or full responses to the following question</w:t>
+      </w:r>
+      <w:r>
+        <w:t>s it would be much appreciated:</w:t>
+      </w:r>
+      <w:bookmarkStart w:id="0" w:name="_GoBack"/>
+      <w:bookmarkEnd w:id="0"/>
+    </w:p>
+    <w:p>
+      <w:pPr>
+        <w:pStyle w:val="ListParagraph"/>
+        <w:numPr>
+          <w:ilvl w:val="0"/>
+          <w:numId w:val="2"/>
+        </w:numPr>
+        <w:spacing w:line="360" w:lineRule="auto"/>
+        <w:ind w:left="714" w:hanging="357"/>
+      </w:pPr>
+      <w:r>
+        <w:t xml:space="preserve">Do you think this solution would be useful to a business such as </w:t>
+      </w:r>
+      <w:r>
+        <w:t>yours</w:t>
+      </w:r>
+      <w:r>
+        <w:t>? Why/Why not?</w:t>
+      </w:r>
+    </w:p>
+    <w:p>
+      <w:pPr>
+        <w:pStyle w:val="ListParagraph"/>
+        <w:numPr>
+          <w:ilvl w:val="0"/>
+          <w:numId w:val="2"/>
+        </w:numPr>
+        <w:spacing w:line="360" w:lineRule="auto"/>
+        <w:ind w:left="714" w:hanging="357"/>
+      </w:pPr>
+      <w:r>
+        <w:t>What improvements do you think would make this solution more useful or desirable</w:t>
+      </w:r>
+      <w:r>
+        <w:t>?</w:t>
+      </w:r>
+    </w:p>
+    <w:p>
+      <w:pPr>
+        <w:pStyle w:val="ListParagraph"/>
+        <w:numPr>
+          <w:ilvl w:val="0"/>
+          <w:numId w:val="2"/>
+        </w:numPr>
+        <w:spacing w:line="360" w:lineRule="auto"/>
+        <w:ind w:left="714" w:hanging="357"/>
+      </w:pPr>
+      <w:r>
+        <w:t>Any possible concerns or issues that may arise as the result of the implementation of this idea in a work environment?</w:t>
+      </w:r>
+    </w:p>
+    <w:p>
+      <w:pPr>
+        <w:pStyle w:val="ListParagraph"/>
+        <w:numPr>
+          <w:ilvl w:val="0"/>
+          <w:numId w:val="2"/>
+        </w:numPr>
+        <w:spacing w:line="360" w:lineRule="auto"/>
+        <w:ind w:left="714" w:hanging="357"/>
+      </w:pPr>
       <w:r>
         <w:t xml:space="preserve">Do you think that this it would be viable to build a </w:t>
       </w:r>
@@ -87,6 +208,9 @@
       <w:r>
         <w:t xml:space="preserve"> company around this solution? Why/why not?</w:t>
       </w:r>
+      <w:r>
+        <w:br w:type="page"/>
+      </w:r>
     </w:p>
     <w:p>
       <w:pPr>
@@ -97,6 +221,7 @@
         </w:numPr>
       </w:pPr>
       <w:r>
+        <w:lastRenderedPageBreak/>
         <w:t>2degrees, telecommunications</w:t>
       </w:r>
       <w:r>
@@ -269,7 +394,13 @@
         <w:t xml:space="preserve"> Media, advertising software</w:t>
       </w:r>
       <w:r>
-        <w:t xml:space="preserve"> – No email address email functionality on the page at; </w:t>
+        <w:t xml:space="preserve"> – No email address</w:t>
+      </w:r>
+      <w:r>
+        <w:t>,</w:t>
+      </w:r>
+      <w:r>
+        <w:t xml:space="preserve"> email functionality on the page at; </w:t>
       </w:r>
       <w:hyperlink r:id="rId10" w:history="1">
         <w:r>
@@ -370,7 +501,6 @@
         </w:numPr>
       </w:pPr>
       <w:r>
-        <w:lastRenderedPageBreak/>
         <w:t>IAG (New Zealand) Ltd</w:t>
       </w:r>
       <w:r>
@@ -483,8 +613,6 @@
       <w:r>
         <w:t>@vero.co.nz</w:t>
       </w:r>
-      <w:bookmarkStart w:id="0" w:name="_GoBack"/>
-      <w:bookmarkEnd w:id="0"/>
     </w:p>
     <w:p/>
     <w:sectPr>
@@ -612,8 +740,124 @@
       </w:rPr>
     </w:lvl>
   </w:abstractNum>
+  <w:abstractNum w:abstractNumId="1" w15:restartNumberingAfterBreak="0">
+    <w:nsid w:val="0BA6160F"/>
+    <w:multiLevelType w:val="hybridMultilevel"/>
+    <w:tmpl w:val="C09E205E"/>
+    <w:lvl w:ilvl="0" w:tplc="14090001">
+      <w:start w:val="1"/>
+      <w:numFmt w:val="bullet"/>
+      <w:lvlText w:val=""/>
+      <w:lvlJc w:val="left"/>
+      <w:pPr>
+        <w:ind w:left="720" w:hanging="360"/>
+      </w:pPr>
+      <w:rPr>
+        <w:rFonts w:ascii="Symbol" w:hAnsi="Symbol" w:hint="default"/>
+      </w:rPr>
+    </w:lvl>
+    <w:lvl w:ilvl="1" w:tplc="14090003" w:tentative="1">
+      <w:start w:val="1"/>
+      <w:numFmt w:val="bullet"/>
+      <w:lvlText w:val="o"/>
+      <w:lvlJc w:val="left"/>
+      <w:pPr>
+        <w:ind w:left="1440" w:hanging="360"/>
+      </w:pPr>
+      <w:rPr>
+        <w:rFonts w:ascii="Courier New" w:hAnsi="Courier New" w:cs="Courier New" w:hint="default"/>
+      </w:rPr>
+    </w:lvl>
+    <w:lvl w:ilvl="2" w:tplc="14090005" w:tentative="1">
+      <w:start w:val="1"/>
+      <w:numFmt w:val="bullet"/>
+      <w:lvlText w:val=""/>
+      <w:lvlJc w:val="left"/>
+      <w:pPr>
+        <w:ind w:left="2160" w:hanging="360"/>
+      </w:pPr>
+      <w:rPr>
+        <w:rFonts w:ascii="Wingdings" w:hAnsi="Wingdings" w:hint="default"/>
+      </w:rPr>
+    </w:lvl>
+    <w:lvl w:ilvl="3" w:tplc="14090001" w:tentative="1">
+      <w:start w:val="1"/>
+      <w:numFmt w:val="bullet"/>
+      <w:lvlText w:val=""/>
+      <w:lvlJc w:val="left"/>
+      <w:pPr>
+        <w:ind w:left="2880" w:hanging="360"/>
+      </w:pPr>
+      <w:rPr>
+        <w:rFonts w:ascii="Symbol" w:hAnsi="Symbol" w:hint="default"/>
+      </w:rPr>
+    </w:lvl>
+    <w:lvl w:ilvl="4" w:tplc="14090003" w:tentative="1">
+      <w:start w:val="1"/>
+      <w:numFmt w:val="bullet"/>
+      <w:lvlText w:val="o"/>
+      <w:lvlJc w:val="left"/>
+      <w:pPr>
+        <w:ind w:left="3600" w:hanging="360"/>
+      </w:pPr>
+      <w:rPr>
+        <w:rFonts w:ascii="Courier New" w:hAnsi="Courier New" w:cs="Courier New" w:hint="default"/>
+      </w:rPr>
+    </w:lvl>
+    <w:lvl w:ilvl="5" w:tplc="14090005" w:tentative="1">
+      <w:start w:val="1"/>
+      <w:numFmt w:val="bullet"/>
+      <w:lvlText w:val=""/>
+      <w:lvlJc w:val="left"/>
+      <w:pPr>
+        <w:ind w:left="4320" w:hanging="360"/>
+      </w:pPr>
+      <w:rPr>
+        <w:rFonts w:ascii="Wingdings" w:hAnsi="Wingdings" w:hint="default"/>
+      </w:rPr>
+    </w:lvl>
+    <w:lvl w:ilvl="6" w:tplc="14090001" w:tentative="1">
+      <w:start w:val="1"/>
+      <w:numFmt w:val="bullet"/>
+      <w:lvlText w:val=""/>
+      <w:lvlJc w:val="left"/>
+      <w:pPr>
+        <w:ind w:left="5040" w:hanging="360"/>
+      </w:pPr>
+      <w:rPr>
+        <w:rFonts w:ascii="Symbol" w:hAnsi="Symbol" w:hint="default"/>
+      </w:rPr>
+    </w:lvl>
+    <w:lvl w:ilvl="7" w:tplc="14090003" w:tentative="1">
+      <w:start w:val="1"/>
+      <w:numFmt w:val="bullet"/>
+      <w:lvlText w:val="o"/>
+      <w:lvlJc w:val="left"/>
+      <w:pPr>
+        <w:ind w:left="5760" w:hanging="360"/>
+      </w:pPr>
+      <w:rPr>
+        <w:rFonts w:ascii="Courier New" w:hAnsi="Courier New" w:cs="Courier New" w:hint="default"/>
+      </w:rPr>
+    </w:lvl>
+    <w:lvl w:ilvl="8" w:tplc="14090005" w:tentative="1">
+      <w:start w:val="1"/>
+      <w:numFmt w:val="bullet"/>
+      <w:lvlText w:val=""/>
+      <w:lvlJc w:val="left"/>
+      <w:pPr>
+        <w:ind w:left="6480" w:hanging="360"/>
+      </w:pPr>
+      <w:rPr>
+        <w:rFonts w:ascii="Wingdings" w:hAnsi="Wingdings" w:hint="default"/>
+      </w:rPr>
+    </w:lvl>
+  </w:abstractNum>
   <w:num w:numId="1">
     <w:abstractNumId w:val="0"/>
+  </w:num>
+  <w:num w:numId="2">
+    <w:abstractNumId w:val="1"/>
   </w:num>
 </w:numbering>
 </file>

</xml_diff>

<commit_message>
slight modifications to email
</commit_message>
<xml_diff>
--- a/Planning/Email-Stuff.docx
+++ b/Planning/Email-Stuff.docx
@@ -1,6 +1,6 @@
 
 <file path=word/document.xml><?xml version="1.0" encoding="utf-8"?>
-<w:document xmlns:wpc="http://schemas.microsoft.com/office/word/2010/wordprocessingCanvas" xmlns:cx="http://schemas.microsoft.com/office/drawing/2014/chartex" xmlns:cx1="http://schemas.microsoft.com/office/drawing/2015/9/8/chartex" xmlns:cx2="http://schemas.microsoft.com/office/drawing/2015/10/21/chartex" xmlns:cx3="http://schemas.microsoft.com/office/drawing/2016/5/9/chartex" xmlns:cx4="http://schemas.microsoft.com/office/drawing/2016/5/10/chartex" xmlns:cx5="http://schemas.microsoft.com/office/drawing/2016/5/11/chartex" xmlns:mc="http://schemas.openxmlformats.org/markup-compatibility/2006" xmlns:o="urn:schemas-microsoft-com:office:office" xmlns:r="http://schemas.openxmlformats.org/officeDocument/2006/relationships" xmlns:m="http://schemas.openxmlformats.org/officeDocument/2006/math" xmlns:v="urn:schemas-microsoft-com:vml" xmlns:wp14="http://schemas.microsoft.com/office/word/2010/wordprocessingDrawing" xmlns:wp="http://schemas.openxmlformats.org/drawingml/2006/wordprocessingDrawing" xmlns:w10="urn:schemas-microsoft-com:office:word" xmlns:w="http://schemas.openxmlformats.org/wordprocessingml/2006/main" xmlns:w14="http://schemas.microsoft.com/office/word/2010/wordml" xmlns:w15="http://schemas.microsoft.com/office/word/2012/wordml" xmlns:w16se="http://schemas.microsoft.com/office/word/2015/wordml/symex" xmlns:wpg="http://schemas.microsoft.com/office/word/2010/wordprocessingGroup" xmlns:wpi="http://schemas.microsoft.com/office/word/2010/wordprocessingInk" xmlns:wne="http://schemas.microsoft.com/office/word/2006/wordml" xmlns:wps="http://schemas.microsoft.com/office/word/2010/wordprocessingShape" mc:Ignorable="w14 w15 w16se wp14">
+<w:document xmlns:wpc="http://schemas.microsoft.com/office/word/2010/wordprocessingCanvas" xmlns:mc="http://schemas.openxmlformats.org/markup-compatibility/2006" xmlns:o="urn:schemas-microsoft-com:office:office" xmlns:r="http://schemas.openxmlformats.org/officeDocument/2006/relationships" xmlns:m="http://schemas.openxmlformats.org/officeDocument/2006/math" xmlns:v="urn:schemas-microsoft-com:vml" xmlns:wp14="http://schemas.microsoft.com/office/word/2010/wordprocessingDrawing" xmlns:wp="http://schemas.openxmlformats.org/drawingml/2006/wordprocessingDrawing" xmlns:w10="urn:schemas-microsoft-com:office:word" xmlns:w="http://schemas.openxmlformats.org/wordprocessingml/2006/main" xmlns:w14="http://schemas.microsoft.com/office/word/2010/wordml" xmlns:w15="http://schemas.microsoft.com/office/word/2012/wordml" xmlns:wpg="http://schemas.microsoft.com/office/word/2010/wordprocessingGroup" xmlns:wpi="http://schemas.microsoft.com/office/word/2010/wordprocessingInk" xmlns:wne="http://schemas.microsoft.com/office/word/2006/wordml" xmlns:wps="http://schemas.microsoft.com/office/word/2010/wordprocessingShape" mc:Ignorable="w14 w15 wp14">
   <w:body>
     <w:p>
       <w:r>
@@ -10,7 +10,19 @@
         <w:t>t the U</w:t>
       </w:r>
       <w:r>
-        <w:t xml:space="preserve">niversity of Auckland. Two other students and I are entering Microsoft Imagine Cup, a business case competition based on technology and innovation. </w:t>
+        <w:t>niversity of Auc</w:t>
+      </w:r>
+      <w:r>
+        <w:t xml:space="preserve">kland. Two other students and I </w:t>
+      </w:r>
+      <w:r>
+        <w:t xml:space="preserve">are entering </w:t>
+      </w:r>
+      <w:r>
+        <w:t xml:space="preserve">this year’s </w:t>
+      </w:r>
+      <w:r>
+        <w:t xml:space="preserve">Microsoft Imagine Cup, a business case competition based on technology and innovation. </w:t>
       </w:r>
       <w:r>
         <w:t xml:space="preserve">Our solution is targeted towards businesses such as </w:t>
@@ -22,19 +34,7 @@
         <w:t>and so we hope you could give us some advice and feedback</w:t>
       </w:r>
       <w:r>
-        <w:t>. Or i</w:t>
-      </w:r>
-      <w:r>
-        <w:t>f you feel like there is some</w:t>
-      </w:r>
-      <w:r>
-        <w:t>one else</w:t>
-      </w:r>
-      <w:r>
-        <w:t xml:space="preserve"> that can answer these questions better, from your business, then we would be grateful if you could </w:t>
-      </w:r>
-      <w:r>
-        <w:t>provide their email address.</w:t>
+        <w:t>. Or if you feel like there is someone else that can answer these questions better, from your business, then we would be grateful if you could provide their email address.</w:t>
       </w:r>
     </w:p>
     <w:p>
@@ -45,7 +45,13 @@
         <w:t xml:space="preserve"> aim to address productivity in the workplace and methods to improve worker efficiency</w:t>
       </w:r>
       <w:r>
-        <w:t xml:space="preserve"> in manner that is non-intrusive for employees. </w:t>
+        <w:t xml:space="preserve"> in </w:t>
+      </w:r>
+      <w:r>
+        <w:t xml:space="preserve">a </w:t>
+      </w:r>
+      <w:r>
+        <w:t xml:space="preserve">manner that is non-intrusive for employees. </w:t>
       </w:r>
       <w:r>
         <w:t xml:space="preserve">Our solution would monitor which computer application is currently being used by each employee, throughout the working day. If this application were to be a web </w:t>
@@ -70,7 +76,10 @@
     </w:p>
     <w:p>
       <w:r>
-        <w:t xml:space="preserve">Each application / website can be added to customisable “groups” of applications, each classified as ‘productive’, ‘unproductive’, ‘distracting’ etc. </w:t>
+        <w:t>Each application or</w:t>
+      </w:r>
+      <w:r>
+        <w:t xml:space="preserve"> website can be added to customisable “groups” of applications, each classified as ‘productive’, ‘unproductive’, ‘distracting’ etc. </w:t>
       </w:r>
       <w:r>
         <w:t xml:space="preserve">This allows the business to tailor the application to suit its needs. </w:t>
@@ -117,24 +126,27 @@
         <w:t>s computer usage;</w:t>
       </w:r>
       <w:r>
-        <w:t xml:space="preserve"> instead we hope to provide a tool which can be used to boost productivity through encouraging competition between employees. The application ultimately aims to provide a platform through which the supervisor can encourage productivity </w:t>
-      </w:r>
-      <w:r>
-        <w:t>in a way that is enjoyable, possibly through a built-in rewards system.</w:t>
-      </w:r>
-    </w:p>
-    <w:p>
-      <w:r>
-        <w:t xml:space="preserve">To help us better understand the feasibility of this idea </w:t>
-      </w:r>
-      <w:r>
-        <w:t>If you could reply with partial or full responses to the following question</w:t>
-      </w:r>
-      <w:r>
-        <w:t>s it would be much appreciated:</w:t>
+        <w:t xml:space="preserve"> instead we hope to provide a tool which</w:t>
       </w:r>
       <w:bookmarkStart w:id="0" w:name="_GoBack"/>
       <w:bookmarkEnd w:id="0"/>
+      <w:r>
+        <w:t xml:space="preserve"> can be used to boost productivity through encouraging competition between employees. The application ultimately aims to provide a platform through which the supervisor can encourage productivity </w:t>
+      </w:r>
+      <w:r>
+        <w:t>in a way that is enjoyable, possibly through a built-in rewards system.</w:t>
+      </w:r>
+    </w:p>
+    <w:p>
+      <w:r>
+        <w:t xml:space="preserve">To help us better understand the feasibility of this idea </w:t>
+      </w:r>
+      <w:r>
+        <w:t>If you could reply with partial or full responses to the following question</w:t>
+      </w:r>
+      <w:r>
+        <w:t>s it would be much appreciated:</w:t>
+      </w:r>
     </w:p>
     <w:p>
       <w:pPr>
@@ -402,7 +414,7 @@
       <w:r>
         <w:t xml:space="preserve"> email functionality on the page at; </w:t>
       </w:r>
-      <w:hyperlink r:id="rId10" w:history="1">
+      <w:hyperlink r:id="rId10" w:anchor="block-7c8ff9e4d55e4f293a5a" w:history="1">
         <w:r>
           <w:rPr>
             <w:rStyle w:val="Hyperlink"/>
@@ -626,8 +638,8 @@
 </file>
 
 <file path=word/numbering.xml><?xml version="1.0" encoding="utf-8"?>
-<w:numbering xmlns:wpc="http://schemas.microsoft.com/office/word/2010/wordprocessingCanvas" xmlns:cx="http://schemas.microsoft.com/office/drawing/2014/chartex" xmlns:cx1="http://schemas.microsoft.com/office/drawing/2015/9/8/chartex" xmlns:cx2="http://schemas.microsoft.com/office/drawing/2015/10/21/chartex" xmlns:cx3="http://schemas.microsoft.com/office/drawing/2016/5/9/chartex" xmlns:cx4="http://schemas.microsoft.com/office/drawing/2016/5/10/chartex" xmlns:cx5="http://schemas.microsoft.com/office/drawing/2016/5/11/chartex" xmlns:mc="http://schemas.openxmlformats.org/markup-compatibility/2006" xmlns:o="urn:schemas-microsoft-com:office:office" xmlns:r="http://schemas.openxmlformats.org/officeDocument/2006/relationships" xmlns:m="http://schemas.openxmlformats.org/officeDocument/2006/math" xmlns:v="urn:schemas-microsoft-com:vml" xmlns:wp14="http://schemas.microsoft.com/office/word/2010/wordprocessingDrawing" xmlns:wp="http://schemas.openxmlformats.org/drawingml/2006/wordprocessingDrawing" xmlns:w10="urn:schemas-microsoft-com:office:word" xmlns:w="http://schemas.openxmlformats.org/wordprocessingml/2006/main" xmlns:w14="http://schemas.microsoft.com/office/word/2010/wordml" xmlns:w15="http://schemas.microsoft.com/office/word/2012/wordml" xmlns:w16se="http://schemas.microsoft.com/office/word/2015/wordml/symex" xmlns:wpg="http://schemas.microsoft.com/office/word/2010/wordprocessingGroup" xmlns:wpi="http://schemas.microsoft.com/office/word/2010/wordprocessingInk" xmlns:wne="http://schemas.microsoft.com/office/word/2006/wordml" xmlns:wps="http://schemas.microsoft.com/office/word/2010/wordprocessingShape" mc:Ignorable="w14 w15 w16se wp14">
-  <w:abstractNum w:abstractNumId="0" w15:restartNumberingAfterBreak="0">
+<w:numbering xmlns:wpc="http://schemas.microsoft.com/office/word/2010/wordprocessingCanvas" xmlns:mc="http://schemas.openxmlformats.org/markup-compatibility/2006" xmlns:o="urn:schemas-microsoft-com:office:office" xmlns:r="http://schemas.openxmlformats.org/officeDocument/2006/relationships" xmlns:m="http://schemas.openxmlformats.org/officeDocument/2006/math" xmlns:v="urn:schemas-microsoft-com:vml" xmlns:wp14="http://schemas.microsoft.com/office/word/2010/wordprocessingDrawing" xmlns:wp="http://schemas.openxmlformats.org/drawingml/2006/wordprocessingDrawing" xmlns:w10="urn:schemas-microsoft-com:office:word" xmlns:w="http://schemas.openxmlformats.org/wordprocessingml/2006/main" xmlns:w14="http://schemas.microsoft.com/office/word/2010/wordml" xmlns:w15="http://schemas.microsoft.com/office/word/2012/wordml" xmlns:wpg="http://schemas.microsoft.com/office/word/2010/wordprocessingGroup" xmlns:wpi="http://schemas.microsoft.com/office/word/2010/wordprocessingInk" xmlns:wne="http://schemas.microsoft.com/office/word/2006/wordml" xmlns:wps="http://schemas.microsoft.com/office/word/2010/wordprocessingShape" mc:Ignorable="w14 w15 wp14">
+  <w:abstractNum w:abstractNumId="0">
     <w:nsid w:val="08AF4338"/>
     <w:multiLevelType w:val="hybridMultilevel"/>
     <w:tmpl w:val="E738E0FC"/>
@@ -740,7 +752,7 @@
       </w:rPr>
     </w:lvl>
   </w:abstractNum>
-  <w:abstractNum w:abstractNumId="1" w15:restartNumberingAfterBreak="0">
+  <w:abstractNum w:abstractNumId="1">
     <w:nsid w:val="0BA6160F"/>
     <w:multiLevelType w:val="hybridMultilevel"/>
     <w:tmpl w:val="C09E205E"/>
@@ -863,7 +875,7 @@
 </file>
 
 <file path=word/styles.xml><?xml version="1.0" encoding="utf-8"?>
-<w:styles xmlns:mc="http://schemas.openxmlformats.org/markup-compatibility/2006" xmlns:r="http://schemas.openxmlformats.org/officeDocument/2006/relationships" xmlns:w="http://schemas.openxmlformats.org/wordprocessingml/2006/main" xmlns:w14="http://schemas.microsoft.com/office/word/2010/wordml" xmlns:w15="http://schemas.microsoft.com/office/word/2012/wordml" xmlns:w16se="http://schemas.microsoft.com/office/word/2015/wordml/symex" mc:Ignorable="w14 w15 w16se">
+<w:styles xmlns:mc="http://schemas.openxmlformats.org/markup-compatibility/2006" xmlns:r="http://schemas.openxmlformats.org/officeDocument/2006/relationships" xmlns:w="http://schemas.openxmlformats.org/wordprocessingml/2006/main" xmlns:w14="http://schemas.microsoft.com/office/word/2010/wordml" xmlns:w15="http://schemas.microsoft.com/office/word/2012/wordml" mc:Ignorable="w14 w15">
   <w:docDefaults>
     <w:rPrDefault>
       <w:rPr>
@@ -879,7 +891,7 @@
       </w:pPr>
     </w:pPrDefault>
   </w:docDefaults>
-  <w:latentStyles w:defLockedState="0" w:defUIPriority="99" w:defSemiHidden="0" w:defUnhideWhenUsed="0" w:defQFormat="0" w:count="374">
+  <w:latentStyles w:defLockedState="0" w:defUIPriority="99" w:defSemiHidden="0" w:defUnhideWhenUsed="0" w:defQFormat="0" w:count="371">
     <w:lsdException w:name="Normal" w:uiPriority="0" w:qFormat="1"/>
     <w:lsdException w:name="heading 1" w:uiPriority="9" w:qFormat="1"/>
     <w:lsdException w:name="heading 2" w:semiHidden="1" w:uiPriority="9" w:unhideWhenUsed="1" w:qFormat="1"/>
@@ -1251,9 +1263,6 @@
     <w:lsdException w:name="List Table 5 Dark Accent 6" w:uiPriority="50"/>
     <w:lsdException w:name="List Table 6 Colorful Accent 6" w:uiPriority="51"/>
     <w:lsdException w:name="List Table 7 Colorful Accent 6" w:uiPriority="52"/>
-    <w:lsdException w:name="Mention" w:semiHidden="1" w:unhideWhenUsed="1"/>
-    <w:lsdException w:name="Smart Hyperlink" w:semiHidden="1" w:unhideWhenUsed="1"/>
-    <w:lsdException w:name="Hashtag" w:semiHidden="1" w:unhideWhenUsed="1"/>
   </w:latentStyles>
   <w:style w:type="paragraph" w:default="1" w:styleId="Normal">
     <w:name w:val="Normal"/>
@@ -1308,7 +1317,7 @@
       <w:u w:val="single"/>
     </w:rPr>
   </w:style>
-  <w:style w:type="character" w:styleId="Mention">
+  <w:style w:type="character" w:customStyle="1" w:styleId="Mention">
     <w:name w:val="Mention"/>
     <w:basedOn w:val="DefaultParagraphFont"/>
     <w:uiPriority w:val="99"/>

</xml_diff>

<commit_message>
Added vodafones response to the email
</commit_message>
<xml_diff>
--- a/Planning/Email-Stuff.docx
+++ b/Planning/Email-Stuff.docx
@@ -1,6 +1,6 @@
 
 <file path=word/document.xml><?xml version="1.0" encoding="utf-8"?>
-<w:document xmlns:wpc="http://schemas.microsoft.com/office/word/2010/wordprocessingCanvas" xmlns:mc="http://schemas.openxmlformats.org/markup-compatibility/2006" xmlns:o="urn:schemas-microsoft-com:office:office" xmlns:r="http://schemas.openxmlformats.org/officeDocument/2006/relationships" xmlns:m="http://schemas.openxmlformats.org/officeDocument/2006/math" xmlns:v="urn:schemas-microsoft-com:vml" xmlns:wp14="http://schemas.microsoft.com/office/word/2010/wordprocessingDrawing" xmlns:wp="http://schemas.openxmlformats.org/drawingml/2006/wordprocessingDrawing" xmlns:w10="urn:schemas-microsoft-com:office:word" xmlns:w="http://schemas.openxmlformats.org/wordprocessingml/2006/main" xmlns:w14="http://schemas.microsoft.com/office/word/2010/wordml" xmlns:w15="http://schemas.microsoft.com/office/word/2012/wordml" xmlns:wpg="http://schemas.microsoft.com/office/word/2010/wordprocessingGroup" xmlns:wpi="http://schemas.microsoft.com/office/word/2010/wordprocessingInk" xmlns:wne="http://schemas.microsoft.com/office/word/2006/wordml" xmlns:wps="http://schemas.microsoft.com/office/word/2010/wordprocessingShape" mc:Ignorable="w14 w15 wp14">
+<w:document xmlns:wpc="http://schemas.microsoft.com/office/word/2010/wordprocessingCanvas" xmlns:cx="http://schemas.microsoft.com/office/drawing/2014/chartex" xmlns:cx1="http://schemas.microsoft.com/office/drawing/2015/9/8/chartex" xmlns:cx2="http://schemas.microsoft.com/office/drawing/2015/10/21/chartex" xmlns:cx3="http://schemas.microsoft.com/office/drawing/2016/5/9/chartex" xmlns:cx4="http://schemas.microsoft.com/office/drawing/2016/5/10/chartex" xmlns:cx5="http://schemas.microsoft.com/office/drawing/2016/5/11/chartex" xmlns:mc="http://schemas.openxmlformats.org/markup-compatibility/2006" xmlns:o="urn:schemas-microsoft-com:office:office" xmlns:r="http://schemas.openxmlformats.org/officeDocument/2006/relationships" xmlns:m="http://schemas.openxmlformats.org/officeDocument/2006/math" xmlns:v="urn:schemas-microsoft-com:vml" xmlns:wp14="http://schemas.microsoft.com/office/word/2010/wordprocessingDrawing" xmlns:wp="http://schemas.openxmlformats.org/drawingml/2006/wordprocessingDrawing" xmlns:w10="urn:schemas-microsoft-com:office:word" xmlns:w="http://schemas.openxmlformats.org/wordprocessingml/2006/main" xmlns:w14="http://schemas.microsoft.com/office/word/2010/wordml" xmlns:w15="http://schemas.microsoft.com/office/word/2012/wordml" xmlns:w16se="http://schemas.microsoft.com/office/word/2015/wordml/symex" xmlns:wpg="http://schemas.microsoft.com/office/word/2010/wordprocessingGroup" xmlns:wpi="http://schemas.microsoft.com/office/word/2010/wordprocessingInk" xmlns:wne="http://schemas.microsoft.com/office/word/2006/wordml" xmlns:wps="http://schemas.microsoft.com/office/word/2010/wordprocessingShape" mc:Ignorable="w14 w15 w16se wp14">
   <w:body>
     <w:p>
       <w:r>
@@ -34,7 +34,27 @@
         <w:t>and so we hope you could give us some advice and feedback</w:t>
       </w:r>
       <w:r>
-        <w:t>. Or if you feel like there is someone else that can answer these questions better, from your business, then we would be grateful if you could provide their email address.</w:t>
+        <w:t xml:space="preserve">. </w:t>
+      </w:r>
+    </w:p>
+    <w:p>
+      <w:r>
+        <w:t xml:space="preserve">Or if you feel like there is someone else </w:t>
+      </w:r>
+      <w:r>
+        <w:t>from your business</w:t>
+      </w:r>
+      <w:r>
+        <w:t xml:space="preserve"> </w:t>
+      </w:r>
+      <w:r>
+        <w:t>that can</w:t>
+      </w:r>
+      <w:r>
+        <w:t xml:space="preserve"> answer these questions better</w:t>
+      </w:r>
+      <w:r>
+        <w:t>, then we would be grateful if you could provide their email address.</w:t>
       </w:r>
     </w:p>
     <w:p>
@@ -126,12 +146,7 @@
         <w:t>s computer usage;</w:t>
       </w:r>
       <w:r>
-        <w:t xml:space="preserve"> instead we hope to provide a tool which</w:t>
-      </w:r>
-      <w:bookmarkStart w:id="0" w:name="_GoBack"/>
-      <w:bookmarkEnd w:id="0"/>
-      <w:r>
-        <w:t xml:space="preserve"> can be used to boost productivity through encouraging competition between employees. The application ultimately aims to provide a platform through which the supervisor can encourage productivity </w:t>
+        <w:t xml:space="preserve"> instead we hope to provide a tool which can be used to boost productivity through encouraging competition between employees. The application ultimately aims to provide a platform through which the supervisor can encourage productivity </w:t>
       </w:r>
       <w:r>
         <w:t>in a way that is enjoyable, possibly through a built-in rewards system.</w:t>
@@ -624,6 +639,128 @@
       </w:r>
       <w:r>
         <w:t>@vero.co.nz</w:t>
+      </w:r>
+    </w:p>
+    <w:p>
+      <w:r>
+        <w:br w:type="page"/>
+      </w:r>
+    </w:p>
+    <w:p>
+      <w:pPr>
+        <w:shd w:val="clear" w:color="auto" w:fill="FFFFFF"/>
+        <w:spacing w:after="0" w:line="240" w:lineRule="auto"/>
+        <w:rPr>
+          <w:rFonts w:ascii="Calibri" w:eastAsia="Times New Roman" w:hAnsi="Calibri" w:cs="Calibri"/>
+          <w:b/>
+          <w:color w:val="1F497D"/>
+          <w:lang w:eastAsia="en-NZ"/>
+        </w:rPr>
+      </w:pPr>
+      <w:r>
+        <w:rPr>
+          <w:rFonts w:ascii="Calibri" w:eastAsia="Times New Roman" w:hAnsi="Calibri" w:cs="Calibri"/>
+          <w:b/>
+          <w:color w:val="1F497D"/>
+          <w:lang w:eastAsia="en-NZ"/>
+        </w:rPr>
+        <w:lastRenderedPageBreak/>
+        <w:t>Responses:</w:t>
+      </w:r>
+    </w:p>
+    <w:p>
+      <w:pPr>
+        <w:shd w:val="clear" w:color="auto" w:fill="FFFFFF"/>
+        <w:spacing w:after="0" w:line="240" w:lineRule="auto"/>
+        <w:rPr>
+          <w:rFonts w:ascii="Calibri" w:eastAsia="Times New Roman" w:hAnsi="Calibri" w:cs="Calibri"/>
+          <w:color w:val="1F497D"/>
+          <w:lang w:eastAsia="en-NZ"/>
+        </w:rPr>
+      </w:pPr>
+    </w:p>
+    <w:p>
+      <w:pPr>
+        <w:shd w:val="clear" w:color="auto" w:fill="FFFFFF"/>
+        <w:spacing w:after="0" w:line="240" w:lineRule="auto"/>
+        <w:rPr>
+          <w:rFonts w:ascii="Calibri" w:eastAsia="Times New Roman" w:hAnsi="Calibri" w:cs="Calibri"/>
+          <w:color w:val="1F497D"/>
+          <w:lang w:eastAsia="en-NZ"/>
+        </w:rPr>
+      </w:pPr>
+      <w:r>
+        <w:rPr>
+          <w:rFonts w:ascii="Calibri" w:eastAsia="Times New Roman" w:hAnsi="Calibri" w:cs="Calibri"/>
+          <w:color w:val="1F497D"/>
+          <w:lang w:eastAsia="en-NZ"/>
+        </w:rPr>
+        <w:t>Vodafone:</w:t>
+      </w:r>
+    </w:p>
+    <w:p>
+      <w:pPr>
+        <w:shd w:val="clear" w:color="auto" w:fill="FFFFFF"/>
+        <w:spacing w:after="0" w:line="240" w:lineRule="auto"/>
+        <w:rPr>
+          <w:rFonts w:ascii="Arial" w:eastAsia="Times New Roman" w:hAnsi="Arial" w:cs="Arial"/>
+          <w:color w:val="222222"/>
+          <w:sz w:val="19"/>
+          <w:szCs w:val="19"/>
+          <w:lang w:eastAsia="en-NZ"/>
+        </w:rPr>
+      </w:pPr>
+      <w:r>
+        <w:rPr>
+          <w:rFonts w:ascii="Calibri" w:eastAsia="Times New Roman" w:hAnsi="Calibri" w:cs="Calibri"/>
+          <w:color w:val="1F497D"/>
+          <w:lang w:eastAsia="en-NZ"/>
+        </w:rPr>
+        <w:t>This idea would not support workplace trust, something important to us.  In fact some distractions can be better for overall productivity.  We are more worried about the outcomes that a person produces than how, when or where they do the work.</w:t>
+      </w:r>
+    </w:p>
+    <w:p>
+      <w:pPr>
+        <w:shd w:val="clear" w:color="auto" w:fill="FFFFFF"/>
+        <w:spacing w:after="0" w:line="240" w:lineRule="auto"/>
+        <w:rPr>
+          <w:rFonts w:ascii="Arial" w:eastAsia="Times New Roman" w:hAnsi="Arial" w:cs="Arial"/>
+          <w:color w:val="222222"/>
+          <w:sz w:val="19"/>
+          <w:szCs w:val="19"/>
+          <w:lang w:eastAsia="en-NZ"/>
+        </w:rPr>
+      </w:pPr>
+      <w:r>
+        <w:rPr>
+          <w:rFonts w:ascii="Calibri" w:eastAsia="Times New Roman" w:hAnsi="Calibri" w:cs="Calibri"/>
+          <w:color w:val="1F497D"/>
+          <w:lang w:eastAsia="en-NZ"/>
+        </w:rPr>
+        <w:t> </w:t>
+      </w:r>
+      <w:bookmarkStart w:id="0" w:name="_GoBack"/>
+      <w:bookmarkEnd w:id="0"/>
+    </w:p>
+    <w:p>
+      <w:pPr>
+        <w:shd w:val="clear" w:color="auto" w:fill="FFFFFF"/>
+        <w:spacing w:after="0" w:line="240" w:lineRule="auto"/>
+        <w:rPr>
+          <w:rFonts w:ascii="Arial" w:eastAsia="Times New Roman" w:hAnsi="Arial" w:cs="Arial"/>
+          <w:color w:val="222222"/>
+          <w:sz w:val="19"/>
+          <w:szCs w:val="19"/>
+          <w:lang w:eastAsia="en-NZ"/>
+        </w:rPr>
+      </w:pPr>
+      <w:r>
+        <w:rPr>
+          <w:rFonts w:ascii="Calibri" w:eastAsia="Times New Roman" w:hAnsi="Calibri" w:cs="Calibri"/>
+          <w:color w:val="1F497D"/>
+          <w:lang w:eastAsia="en-NZ"/>
+        </w:rPr>
+        <w:t>Not something we would be interested in.</w:t>
       </w:r>
     </w:p>
     <w:p/>
@@ -638,8 +775,8 @@
 </file>
 
 <file path=word/numbering.xml><?xml version="1.0" encoding="utf-8"?>
-<w:numbering xmlns:wpc="http://schemas.microsoft.com/office/word/2010/wordprocessingCanvas" xmlns:mc="http://schemas.openxmlformats.org/markup-compatibility/2006" xmlns:o="urn:schemas-microsoft-com:office:office" xmlns:r="http://schemas.openxmlformats.org/officeDocument/2006/relationships" xmlns:m="http://schemas.openxmlformats.org/officeDocument/2006/math" xmlns:v="urn:schemas-microsoft-com:vml" xmlns:wp14="http://schemas.microsoft.com/office/word/2010/wordprocessingDrawing" xmlns:wp="http://schemas.openxmlformats.org/drawingml/2006/wordprocessingDrawing" xmlns:w10="urn:schemas-microsoft-com:office:word" xmlns:w="http://schemas.openxmlformats.org/wordprocessingml/2006/main" xmlns:w14="http://schemas.microsoft.com/office/word/2010/wordml" xmlns:w15="http://schemas.microsoft.com/office/word/2012/wordml" xmlns:wpg="http://schemas.microsoft.com/office/word/2010/wordprocessingGroup" xmlns:wpi="http://schemas.microsoft.com/office/word/2010/wordprocessingInk" xmlns:wne="http://schemas.microsoft.com/office/word/2006/wordml" xmlns:wps="http://schemas.microsoft.com/office/word/2010/wordprocessingShape" mc:Ignorable="w14 w15 wp14">
-  <w:abstractNum w:abstractNumId="0">
+<w:numbering xmlns:wpc="http://schemas.microsoft.com/office/word/2010/wordprocessingCanvas" xmlns:cx="http://schemas.microsoft.com/office/drawing/2014/chartex" xmlns:cx1="http://schemas.microsoft.com/office/drawing/2015/9/8/chartex" xmlns:cx2="http://schemas.microsoft.com/office/drawing/2015/10/21/chartex" xmlns:cx3="http://schemas.microsoft.com/office/drawing/2016/5/9/chartex" xmlns:cx4="http://schemas.microsoft.com/office/drawing/2016/5/10/chartex" xmlns:cx5="http://schemas.microsoft.com/office/drawing/2016/5/11/chartex" xmlns:mc="http://schemas.openxmlformats.org/markup-compatibility/2006" xmlns:o="urn:schemas-microsoft-com:office:office" xmlns:r="http://schemas.openxmlformats.org/officeDocument/2006/relationships" xmlns:m="http://schemas.openxmlformats.org/officeDocument/2006/math" xmlns:v="urn:schemas-microsoft-com:vml" xmlns:wp14="http://schemas.microsoft.com/office/word/2010/wordprocessingDrawing" xmlns:wp="http://schemas.openxmlformats.org/drawingml/2006/wordprocessingDrawing" xmlns:w10="urn:schemas-microsoft-com:office:word" xmlns:w="http://schemas.openxmlformats.org/wordprocessingml/2006/main" xmlns:w14="http://schemas.microsoft.com/office/word/2010/wordml" xmlns:w15="http://schemas.microsoft.com/office/word/2012/wordml" xmlns:w16se="http://schemas.microsoft.com/office/word/2015/wordml/symex" xmlns:wpg="http://schemas.microsoft.com/office/word/2010/wordprocessingGroup" xmlns:wpi="http://schemas.microsoft.com/office/word/2010/wordprocessingInk" xmlns:wne="http://schemas.microsoft.com/office/word/2006/wordml" xmlns:wps="http://schemas.microsoft.com/office/word/2010/wordprocessingShape" mc:Ignorable="w14 w15 w16se wp14">
+  <w:abstractNum w:abstractNumId="0" w15:restartNumberingAfterBreak="0">
     <w:nsid w:val="08AF4338"/>
     <w:multiLevelType w:val="hybridMultilevel"/>
     <w:tmpl w:val="E738E0FC"/>
@@ -752,7 +889,7 @@
       </w:rPr>
     </w:lvl>
   </w:abstractNum>
-  <w:abstractNum w:abstractNumId="1">
+  <w:abstractNum w:abstractNumId="1" w15:restartNumberingAfterBreak="0">
     <w:nsid w:val="0BA6160F"/>
     <w:multiLevelType w:val="hybridMultilevel"/>
     <w:tmpl w:val="C09E205E"/>
@@ -875,7 +1012,7 @@
 </file>
 
 <file path=word/styles.xml><?xml version="1.0" encoding="utf-8"?>
-<w:styles xmlns:mc="http://schemas.openxmlformats.org/markup-compatibility/2006" xmlns:r="http://schemas.openxmlformats.org/officeDocument/2006/relationships" xmlns:w="http://schemas.openxmlformats.org/wordprocessingml/2006/main" xmlns:w14="http://schemas.microsoft.com/office/word/2010/wordml" xmlns:w15="http://schemas.microsoft.com/office/word/2012/wordml" mc:Ignorable="w14 w15">
+<w:styles xmlns:mc="http://schemas.openxmlformats.org/markup-compatibility/2006" xmlns:r="http://schemas.openxmlformats.org/officeDocument/2006/relationships" xmlns:w="http://schemas.openxmlformats.org/wordprocessingml/2006/main" xmlns:w14="http://schemas.microsoft.com/office/word/2010/wordml" xmlns:w15="http://schemas.microsoft.com/office/word/2012/wordml" xmlns:w16se="http://schemas.microsoft.com/office/word/2015/wordml/symex" mc:Ignorable="w14 w15 w16se">
   <w:docDefaults>
     <w:rPrDefault>
       <w:rPr>
@@ -891,7 +1028,7 @@
       </w:pPr>
     </w:pPrDefault>
   </w:docDefaults>
-  <w:latentStyles w:defLockedState="0" w:defUIPriority="99" w:defSemiHidden="0" w:defUnhideWhenUsed="0" w:defQFormat="0" w:count="371">
+  <w:latentStyles w:defLockedState="0" w:defUIPriority="99" w:defSemiHidden="0" w:defUnhideWhenUsed="0" w:defQFormat="0" w:count="374">
     <w:lsdException w:name="Normal" w:uiPriority="0" w:qFormat="1"/>
     <w:lsdException w:name="heading 1" w:uiPriority="9" w:qFormat="1"/>
     <w:lsdException w:name="heading 2" w:semiHidden="1" w:uiPriority="9" w:unhideWhenUsed="1" w:qFormat="1"/>
@@ -997,7 +1134,6 @@
     <w:lsdException w:name="HTML Sample" w:semiHidden="1" w:unhideWhenUsed="1"/>
     <w:lsdException w:name="HTML Typewriter" w:semiHidden="1" w:unhideWhenUsed="1"/>
     <w:lsdException w:name="HTML Variable" w:semiHidden="1" w:unhideWhenUsed="1"/>
-    <w:lsdException w:name="Normal Table" w:semiHidden="1" w:unhideWhenUsed="1"/>
     <w:lsdException w:name="annotation subject" w:semiHidden="1" w:unhideWhenUsed="1"/>
     <w:lsdException w:name="No List" w:semiHidden="1" w:unhideWhenUsed="1"/>
     <w:lsdException w:name="Outline List 1" w:semiHidden="1" w:unhideWhenUsed="1"/>
@@ -1042,7 +1178,6 @@
     <w:lsdException w:name="Table Professional" w:semiHidden="1" w:unhideWhenUsed="1"/>
     <w:lsdException w:name="Table Subtle 1" w:semiHidden="1" w:unhideWhenUsed="1"/>
     <w:lsdException w:name="Table Subtle 2" w:semiHidden="1" w:unhideWhenUsed="1"/>
-    <w:lsdException w:name="Table Web 1" w:semiHidden="1" w:unhideWhenUsed="1"/>
     <w:lsdException w:name="Table Web 2" w:semiHidden="1" w:unhideWhenUsed="1"/>
     <w:lsdException w:name="Table Web 3" w:semiHidden="1" w:unhideWhenUsed="1"/>
     <w:lsdException w:name="Balloon Text" w:semiHidden="1" w:unhideWhenUsed="1"/>
@@ -1263,6 +1398,9 @@
     <w:lsdException w:name="List Table 5 Dark Accent 6" w:uiPriority="50"/>
     <w:lsdException w:name="List Table 6 Colorful Accent 6" w:uiPriority="51"/>
     <w:lsdException w:name="List Table 7 Colorful Accent 6" w:uiPriority="52"/>
+    <w:lsdException w:name="Mention" w:semiHidden="1" w:unhideWhenUsed="1"/>
+    <w:lsdException w:name="Smart Hyperlink" w:semiHidden="1" w:unhideWhenUsed="1"/>
+    <w:lsdException w:name="Hashtag" w:semiHidden="1" w:unhideWhenUsed="1"/>
   </w:latentStyles>
   <w:style w:type="paragraph" w:default="1" w:styleId="Normal">
     <w:name w:val="Normal"/>
@@ -1271,7 +1409,6 @@
   <w:style w:type="character" w:default="1" w:styleId="DefaultParagraphFont">
     <w:name w:val="Default Paragraph Font"/>
     <w:uiPriority w:val="1"/>
-    <w:semiHidden/>
     <w:unhideWhenUsed/>
   </w:style>
   <w:style w:type="table" w:default="1" w:styleId="TableNormal">
@@ -1317,8 +1454,8 @@
       <w:u w:val="single"/>
     </w:rPr>
   </w:style>
-  <w:style w:type="character" w:customStyle="1" w:styleId="Mention">
-    <w:name w:val="Mention"/>
+  <w:style w:type="character" w:customStyle="1" w:styleId="Mention1">
+    <w:name w:val="Mention1"/>
     <w:basedOn w:val="DefaultParagraphFont"/>
     <w:uiPriority w:val="99"/>
     <w:semiHidden/>
@@ -1327,6 +1464,18 @@
     <w:rPr>
       <w:color w:val="2B579A"/>
       <w:shd w:val="clear" w:color="auto" w:fill="E6E6E6"/>
+    </w:rPr>
+  </w:style>
+  <w:style w:type="character" w:styleId="FollowedHyperlink">
+    <w:name w:val="FollowedHyperlink"/>
+    <w:basedOn w:val="DefaultParagraphFont"/>
+    <w:uiPriority w:val="99"/>
+    <w:semiHidden/>
+    <w:unhideWhenUsed/>
+    <w:rsid w:val="00F747BC"/>
+    <w:rPr>
+      <w:color w:val="954F72" w:themeColor="followedHyperlink"/>
+      <w:u w:val="single"/>
     </w:rPr>
   </w:style>
 </w:styles>

</xml_diff>

<commit_message>
Added email to leith oliver in word document
</commit_message>
<xml_diff>
--- a/Planning/Email-Stuff.docx
+++ b/Planning/Email-Stuff.docx
@@ -1,6 +1,6 @@
 
 <file path=word/document.xml><?xml version="1.0" encoding="utf-8"?>
-<w:document xmlns:wpc="http://schemas.microsoft.com/office/word/2010/wordprocessingCanvas" xmlns:cx="http://schemas.microsoft.com/office/drawing/2014/chartex" xmlns:cx1="http://schemas.microsoft.com/office/drawing/2015/9/8/chartex" xmlns:cx2="http://schemas.microsoft.com/office/drawing/2015/10/21/chartex" xmlns:cx3="http://schemas.microsoft.com/office/drawing/2016/5/9/chartex" xmlns:cx4="http://schemas.microsoft.com/office/drawing/2016/5/10/chartex" xmlns:cx5="http://schemas.microsoft.com/office/drawing/2016/5/11/chartex" xmlns:mc="http://schemas.openxmlformats.org/markup-compatibility/2006" xmlns:o="urn:schemas-microsoft-com:office:office" xmlns:r="http://schemas.openxmlformats.org/officeDocument/2006/relationships" xmlns:m="http://schemas.openxmlformats.org/officeDocument/2006/math" xmlns:v="urn:schemas-microsoft-com:vml" xmlns:wp14="http://schemas.microsoft.com/office/word/2010/wordprocessingDrawing" xmlns:wp="http://schemas.openxmlformats.org/drawingml/2006/wordprocessingDrawing" xmlns:w10="urn:schemas-microsoft-com:office:word" xmlns:w="http://schemas.openxmlformats.org/wordprocessingml/2006/main" xmlns:w14="http://schemas.microsoft.com/office/word/2010/wordml" xmlns:w15="http://schemas.microsoft.com/office/word/2012/wordml" xmlns:w16se="http://schemas.microsoft.com/office/word/2015/wordml/symex" xmlns:wpg="http://schemas.microsoft.com/office/word/2010/wordprocessingGroup" xmlns:wpi="http://schemas.microsoft.com/office/word/2010/wordprocessingInk" xmlns:wne="http://schemas.microsoft.com/office/word/2006/wordml" xmlns:wps="http://schemas.microsoft.com/office/word/2010/wordprocessingShape" mc:Ignorable="w14 w15 w16se wp14">
+<w:document xmlns:wpc="http://schemas.microsoft.com/office/word/2010/wordprocessingCanvas" xmlns:mc="http://schemas.openxmlformats.org/markup-compatibility/2006" xmlns:o="urn:schemas-microsoft-com:office:office" xmlns:r="http://schemas.openxmlformats.org/officeDocument/2006/relationships" xmlns:m="http://schemas.openxmlformats.org/officeDocument/2006/math" xmlns:v="urn:schemas-microsoft-com:vml" xmlns:wp14="http://schemas.microsoft.com/office/word/2010/wordprocessingDrawing" xmlns:wp="http://schemas.openxmlformats.org/drawingml/2006/wordprocessingDrawing" xmlns:w10="urn:schemas-microsoft-com:office:word" xmlns:w="http://schemas.openxmlformats.org/wordprocessingml/2006/main" xmlns:w14="http://schemas.microsoft.com/office/word/2010/wordml" xmlns:w15="http://schemas.microsoft.com/office/word/2012/wordml" xmlns:wpg="http://schemas.microsoft.com/office/word/2010/wordprocessingGroup" xmlns:wpi="http://schemas.microsoft.com/office/word/2010/wordprocessingInk" xmlns:wne="http://schemas.microsoft.com/office/word/2006/wordml" xmlns:wps="http://schemas.microsoft.com/office/word/2010/wordprocessingShape" mc:Ignorable="w14 w15 wp14">
   <w:body>
     <w:p>
       <w:r>
@@ -42,10 +42,7 @@
         <w:t xml:space="preserve">Or if you feel like there is someone else </w:t>
       </w:r>
       <w:r>
-        <w:t>from your business</w:t>
-      </w:r>
-      <w:r>
-        <w:t xml:space="preserve"> </w:t>
+        <w:t xml:space="preserve">from your business </w:t>
       </w:r>
       <w:r>
         <w:t>that can</w:t>
@@ -739,8 +736,6 @@
         </w:rPr>
         <w:t> </w:t>
       </w:r>
-      <w:bookmarkStart w:id="0" w:name="_GoBack"/>
-      <w:bookmarkEnd w:id="0"/>
     </w:p>
     <w:p>
       <w:pPr>
@@ -763,7 +758,93 @@
         <w:t>Not something we would be interested in.</w:t>
       </w:r>
     </w:p>
+    <w:p>
+      <w:pPr>
+        <w:sectPr>
+          <w:pgSz w:w="11906" w:h="16838"/>
+          <w:pgMar w:top="1440" w:right="1440" w:bottom="1440" w:left="1440" w:header="708" w:footer="708" w:gutter="0"/>
+          <w:cols w:space="708"/>
+          <w:docGrid w:linePitch="360"/>
+        </w:sectPr>
+      </w:pPr>
+    </w:p>
+    <w:p>
+      <w:r>
+        <w:lastRenderedPageBreak/>
+        <w:t>I am a third-year student studying Computer Systems Engineering and Computer Science at the University of Auckland and thus, are also taking Scigen201 this semester. Two other students and I are entering this year’s Microsoft Imagine Cup, a business case competition based on technology and innovation. Our solution is targeted towards businesses who primarily use computers to perform tasks. We hope that you can provide us with some feedback as to the feasibility of this idea.</w:t>
+      </w:r>
+    </w:p>
     <w:p/>
+    <w:p>
+      <w:r>
+        <w:t>We aim to address productivity in the workplace and methods to improve worker efficiency in a manner that is non-intrusive for employees. Our solution would monitor which computer application is currently being used by each employee, throughout the working day. If this application were to be a web browser, then the website name will also be logged.</w:t>
+      </w:r>
+    </w:p>
+    <w:p/>
+    <w:p>
+      <w:r>
+        <w:t>This data is uploaded in real time to a mobile/windows application which would allow a supervisor to see in real time what each employee is currently doing, and the time that they have spent on each application over a certain timeframe.</w:t>
+      </w:r>
+    </w:p>
+    <w:p/>
+    <w:p>
+      <w:r>
+        <w:t xml:space="preserve">Each application or website can be added to customisable “groups” of applications, each classified as ‘productive’, ‘unproductive’, ‘distracting’ etc. This allows the business to tailor the application to suit its needs. The supervisor would be able to see graphs displaying the percentage of time each </w:t>
+      </w:r>
+      <w:bookmarkStart w:id="0" w:name="_GoBack"/>
+      <w:bookmarkEnd w:id="0"/>
+      <w:r>
+        <w:t>employee spends on these groups of applications. Additionally, the supervisor would be able to see trends for the entire company, such as total productivity percentages over long term periods. This would allow them to gain an understanding of things such as which applications are the most time consuming and hence allow them to consider ways of improving the efficiency of the application.</w:t>
+      </w:r>
+    </w:p>
+    <w:p/>
+    <w:p>
+      <w:r>
+        <w:t>We are not aiming to create an application that enforces productivity through the monitoring of the employee’s computer usage; instead we hope to provide a tool which can be used to boost productivity through encouraging competition between employees. The application ultimately aims to provide a platform through which the supervisor can encourage productivity in a way that is enjoyable, possibly through a built-in rewards system.</w:t>
+      </w:r>
+    </w:p>
+    <w:p/>
+    <w:p>
+      <w:r>
+        <w:t>To help us better understand the feasibility of this idea, if you could reply with partial or full responses to the following questions it would be much appreciated:</w:t>
+      </w:r>
+    </w:p>
+    <w:p/>
+    <w:p>
+      <w:r>
+        <w:t>• Do you think this solution would be useful to a business such as yours? Why/Why not?</w:t>
+      </w:r>
+    </w:p>
+    <w:p/>
+    <w:p>
+      <w:r>
+        <w:t>• What improvements do you think would make this solution more useful or desirable?</w:t>
+      </w:r>
+    </w:p>
+    <w:p/>
+    <w:p>
+      <w:r>
+        <w:t>• Any possible concerns or issues that may arise as the result of the implementation of this idea in a work environment?</w:t>
+      </w:r>
+    </w:p>
+    <w:p/>
+    <w:p>
+      <w:r>
+        <w:t>• Do you think that this it would be viable to build a start-up company around this solution? Why/why not?</w:t>
+      </w:r>
+    </w:p>
+    <w:p/>
+    <w:p>
+      <w:r>
+        <w:t>Regards,</w:t>
+      </w:r>
+    </w:p>
+    <w:p/>
+    <w:p>
+      <w:r>
+        <w:t>Adil Bhayani</w:t>
+      </w:r>
+    </w:p>
     <w:sectPr>
       <w:pgSz w:w="11906" w:h="16838"/>
       <w:pgMar w:top="1440" w:right="1440" w:bottom="1440" w:left="1440" w:header="708" w:footer="708" w:gutter="0"/>
@@ -775,7 +856,7 @@
 </file>
 
 <file path=word/numbering.xml><?xml version="1.0" encoding="utf-8"?>
-<w:numbering xmlns:wpc="http://schemas.microsoft.com/office/word/2010/wordprocessingCanvas" xmlns:cx="http://schemas.microsoft.com/office/drawing/2014/chartex" xmlns:cx1="http://schemas.microsoft.com/office/drawing/2015/9/8/chartex" xmlns:cx2="http://schemas.microsoft.com/office/drawing/2015/10/21/chartex" xmlns:cx3="http://schemas.microsoft.com/office/drawing/2016/5/9/chartex" xmlns:cx4="http://schemas.microsoft.com/office/drawing/2016/5/10/chartex" xmlns:cx5="http://schemas.microsoft.com/office/drawing/2016/5/11/chartex" xmlns:mc="http://schemas.openxmlformats.org/markup-compatibility/2006" xmlns:o="urn:schemas-microsoft-com:office:office" xmlns:r="http://schemas.openxmlformats.org/officeDocument/2006/relationships" xmlns:m="http://schemas.openxmlformats.org/officeDocument/2006/math" xmlns:v="urn:schemas-microsoft-com:vml" xmlns:wp14="http://schemas.microsoft.com/office/word/2010/wordprocessingDrawing" xmlns:wp="http://schemas.openxmlformats.org/drawingml/2006/wordprocessingDrawing" xmlns:w10="urn:schemas-microsoft-com:office:word" xmlns:w="http://schemas.openxmlformats.org/wordprocessingml/2006/main" xmlns:w14="http://schemas.microsoft.com/office/word/2010/wordml" xmlns:w15="http://schemas.microsoft.com/office/word/2012/wordml" xmlns:w16se="http://schemas.microsoft.com/office/word/2015/wordml/symex" xmlns:wpg="http://schemas.microsoft.com/office/word/2010/wordprocessingGroup" xmlns:wpi="http://schemas.microsoft.com/office/word/2010/wordprocessingInk" xmlns:wne="http://schemas.microsoft.com/office/word/2006/wordml" xmlns:wps="http://schemas.microsoft.com/office/word/2010/wordprocessingShape" mc:Ignorable="w14 w15 w16se wp14">
+<w:numbering xmlns:wpc="http://schemas.microsoft.com/office/word/2010/wordprocessingCanvas" xmlns:mc="http://schemas.openxmlformats.org/markup-compatibility/2006" xmlns:o="urn:schemas-microsoft-com:office:office" xmlns:r="http://schemas.openxmlformats.org/officeDocument/2006/relationships" xmlns:m="http://schemas.openxmlformats.org/officeDocument/2006/math" xmlns:v="urn:schemas-microsoft-com:vml" xmlns:wp14="http://schemas.microsoft.com/office/word/2010/wordprocessingDrawing" xmlns:wp="http://schemas.openxmlformats.org/drawingml/2006/wordprocessingDrawing" xmlns:w10="urn:schemas-microsoft-com:office:word" xmlns:w="http://schemas.openxmlformats.org/wordprocessingml/2006/main" xmlns:w14="http://schemas.microsoft.com/office/word/2010/wordml" xmlns:w15="http://schemas.microsoft.com/office/word/2012/wordml" xmlns:wpg="http://schemas.microsoft.com/office/word/2010/wordprocessingGroup" xmlns:wpi="http://schemas.microsoft.com/office/word/2010/wordprocessingInk" xmlns:wne="http://schemas.microsoft.com/office/word/2006/wordml" xmlns:wps="http://schemas.microsoft.com/office/word/2010/wordprocessingShape" mc:Ignorable="w14 w15 wp14">
   <w:abstractNum w:abstractNumId="0" w15:restartNumberingAfterBreak="0">
     <w:nsid w:val="08AF4338"/>
     <w:multiLevelType w:val="hybridMultilevel"/>
@@ -1012,7 +1093,7 @@
 </file>
 
 <file path=word/styles.xml><?xml version="1.0" encoding="utf-8"?>
-<w:styles xmlns:mc="http://schemas.openxmlformats.org/markup-compatibility/2006" xmlns:r="http://schemas.openxmlformats.org/officeDocument/2006/relationships" xmlns:w="http://schemas.openxmlformats.org/wordprocessingml/2006/main" xmlns:w14="http://schemas.microsoft.com/office/word/2010/wordml" xmlns:w15="http://schemas.microsoft.com/office/word/2012/wordml" xmlns:w16se="http://schemas.microsoft.com/office/word/2015/wordml/symex" mc:Ignorable="w14 w15 w16se">
+<w:styles xmlns:mc="http://schemas.openxmlformats.org/markup-compatibility/2006" xmlns:r="http://schemas.openxmlformats.org/officeDocument/2006/relationships" xmlns:w="http://schemas.openxmlformats.org/wordprocessingml/2006/main" xmlns:w14="http://schemas.microsoft.com/office/word/2010/wordml" xmlns:w15="http://schemas.microsoft.com/office/word/2012/wordml" mc:Ignorable="w14 w15">
   <w:docDefaults>
     <w:rPrDefault>
       <w:rPr>
@@ -1028,7 +1109,7 @@
       </w:pPr>
     </w:pPrDefault>
   </w:docDefaults>
-  <w:latentStyles w:defLockedState="0" w:defUIPriority="99" w:defSemiHidden="0" w:defUnhideWhenUsed="0" w:defQFormat="0" w:count="374">
+  <w:latentStyles w:defLockedState="0" w:defUIPriority="99" w:defSemiHidden="0" w:defUnhideWhenUsed="0" w:defQFormat="0" w:count="371">
     <w:lsdException w:name="Normal" w:uiPriority="0" w:qFormat="1"/>
     <w:lsdException w:name="heading 1" w:uiPriority="9" w:qFormat="1"/>
     <w:lsdException w:name="heading 2" w:semiHidden="1" w:uiPriority="9" w:unhideWhenUsed="1" w:qFormat="1"/>
@@ -1134,6 +1215,7 @@
     <w:lsdException w:name="HTML Sample" w:semiHidden="1" w:unhideWhenUsed="1"/>
     <w:lsdException w:name="HTML Typewriter" w:semiHidden="1" w:unhideWhenUsed="1"/>
     <w:lsdException w:name="HTML Variable" w:semiHidden="1" w:unhideWhenUsed="1"/>
+    <w:lsdException w:name="Normal Table" w:semiHidden="1" w:unhideWhenUsed="1"/>
     <w:lsdException w:name="annotation subject" w:semiHidden="1" w:unhideWhenUsed="1"/>
     <w:lsdException w:name="No List" w:semiHidden="1" w:unhideWhenUsed="1"/>
     <w:lsdException w:name="Outline List 1" w:semiHidden="1" w:unhideWhenUsed="1"/>
@@ -1178,6 +1260,7 @@
     <w:lsdException w:name="Table Professional" w:semiHidden="1" w:unhideWhenUsed="1"/>
     <w:lsdException w:name="Table Subtle 1" w:semiHidden="1" w:unhideWhenUsed="1"/>
     <w:lsdException w:name="Table Subtle 2" w:semiHidden="1" w:unhideWhenUsed="1"/>
+    <w:lsdException w:name="Table Web 1" w:semiHidden="1" w:unhideWhenUsed="1"/>
     <w:lsdException w:name="Table Web 2" w:semiHidden="1" w:unhideWhenUsed="1"/>
     <w:lsdException w:name="Table Web 3" w:semiHidden="1" w:unhideWhenUsed="1"/>
     <w:lsdException w:name="Balloon Text" w:semiHidden="1" w:unhideWhenUsed="1"/>
@@ -1398,9 +1481,6 @@
     <w:lsdException w:name="List Table 5 Dark Accent 6" w:uiPriority="50"/>
     <w:lsdException w:name="List Table 6 Colorful Accent 6" w:uiPriority="51"/>
     <w:lsdException w:name="List Table 7 Colorful Accent 6" w:uiPriority="52"/>
-    <w:lsdException w:name="Mention" w:semiHidden="1" w:unhideWhenUsed="1"/>
-    <w:lsdException w:name="Smart Hyperlink" w:semiHidden="1" w:unhideWhenUsed="1"/>
-    <w:lsdException w:name="Hashtag" w:semiHidden="1" w:unhideWhenUsed="1"/>
   </w:latentStyles>
   <w:style w:type="paragraph" w:default="1" w:styleId="Normal">
     <w:name w:val="Normal"/>
@@ -1409,6 +1489,7 @@
   <w:style w:type="character" w:default="1" w:styleId="DefaultParagraphFont">
     <w:name w:val="Default Paragraph Font"/>
     <w:uiPriority w:val="1"/>
+    <w:semiHidden/>
     <w:unhideWhenUsed/>
   </w:style>
   <w:style w:type="table" w:default="1" w:styleId="TableNormal">

</xml_diff>